<commit_message>
Updated design, fixed combo box issue in FlyerSampleView.  Updated all design documentation
</commit_message>
<xml_diff>
--- a/Project Documentation/Design/Client Side Design Document.docx
+++ b/Project Documentation/Design/Client Side Design Document.docx
@@ -71,7 +71,7 @@
                     </pic:cNvPicPr>
                   </pic:nvPicPr>
                   <pic:blipFill>
-                    <a:blip r:embed="rId6">
+                    <a:blip r:embed="rId7">
                       <a:extLst>
                         <a:ext uri="{28A0092B-C50C-407E-A947-70E740481C1C}">
                           <a14:useLocalDpi xmlns:a14="http://schemas.microsoft.com/office/drawing/2010/main" val="0"/>
@@ -165,7 +165,7 @@
             <o:lock v:ext="edit" aspectratio="t"/>
           </v:shapetype>
           <v:shape id="_x0000_i1025" type="#_x0000_t75" style="width:6in;height:7.2pt" o:hrpct="0" o:hr="t">
-            <v:imagedata r:id="rId7" o:title="BD10290_"/>
+            <v:imagedata r:id="rId8" o:title="BD10290_"/>
           </v:shape>
         </w:pict>
       </w:r>
@@ -199,7 +199,7 @@
         </w:rPr>
         <w:pict>
           <v:shape id="_x0000_i1026" type="#_x0000_t75" style="width:6in;height:7.2pt" o:hrpct="0" o:hr="t">
-            <v:imagedata r:id="rId7" o:title="BD10290_"/>
+            <v:imagedata r:id="rId8" o:title="BD10290_"/>
           </v:shape>
         </w:pict>
       </w:r>
@@ -221,13 +221,279 @@
       </w:pPr>
       <w:r>
         <w:lastRenderedPageBreak/>
-        <w:t xml:space="preserve">Section 1.1 </w:t>
-      </w:r>
-      <w:r>
-        <w:t>Client</w:t>
-      </w:r>
-      <w:r>
-        <w:t xml:space="preserve"> Side Introduction</w:t>
+        <w:t>Revision History</w:t>
+      </w:r>
+    </w:p>
+    <w:tbl>
+      <w:tblPr>
+        <w:tblStyle w:val="ListTable4-Accent5"/>
+        <w:tblW w:w="10255" w:type="dxa"/>
+        <w:tblBorders>
+          <w:top w:val="single" w:sz="4" w:space="0" w:color="auto"/>
+          <w:left w:val="single" w:sz="4" w:space="0" w:color="auto"/>
+          <w:bottom w:val="single" w:sz="4" w:space="0" w:color="auto"/>
+          <w:right w:val="single" w:sz="4" w:space="0" w:color="auto"/>
+          <w:insideH w:val="single" w:sz="4" w:space="0" w:color="auto"/>
+          <w:insideV w:val="single" w:sz="4" w:space="0" w:color="auto"/>
+        </w:tblBorders>
+        <w:tblLook w:val="04A0" w:firstRow="1" w:lastRow="0" w:firstColumn="1" w:lastColumn="0" w:noHBand="0" w:noVBand="1"/>
+      </w:tblPr>
+      <w:tblGrid>
+        <w:gridCol w:w="1615"/>
+        <w:gridCol w:w="1800"/>
+        <w:gridCol w:w="6840"/>
+      </w:tblGrid>
+      <w:tr>
+        <w:trPr>
+          <w:cnfStyle w:val="100000000000" w:firstRow="1" w:lastRow="0" w:firstColumn="0" w:lastColumn="0" w:oddVBand="0" w:evenVBand="0" w:oddHBand="0" w:evenHBand="0" w:firstRowFirstColumn="0" w:firstRowLastColumn="0" w:lastRowFirstColumn="0" w:lastRowLastColumn="0"/>
+        </w:trPr>
+        <w:tc>
+          <w:tcPr>
+            <w:cnfStyle w:val="001000000000" w:firstRow="0" w:lastRow="0" w:firstColumn="1" w:lastColumn="0" w:oddVBand="0" w:evenVBand="0" w:oddHBand="0" w:evenHBand="0" w:firstRowFirstColumn="0" w:firstRowLastColumn="0" w:lastRowFirstColumn="0" w:lastRowLastColumn="0"/>
+            <w:tcW w:w="1615" w:type="dxa"/>
+            <w:tcBorders>
+              <w:top w:val="none" w:sz="0" w:space="0" w:color="auto"/>
+              <w:left w:val="none" w:sz="0" w:space="0" w:color="auto"/>
+              <w:bottom w:val="none" w:sz="0" w:space="0" w:color="auto"/>
+            </w:tcBorders>
+          </w:tcPr>
+          <w:p>
+            <w:pPr>
+              <w:pStyle w:val="Heading1"/>
+              <w:jc w:val="center"/>
+              <w:outlineLvl w:val="0"/>
+              <w:rPr>
+                <w:rFonts w:asciiTheme="minorHAnsi" w:eastAsiaTheme="minorHAnsi" w:hAnsiTheme="minorHAnsi" w:cstheme="minorBidi"/>
+                <w:color w:val="FFFFFF" w:themeColor="background1"/>
+                <w:szCs w:val="22"/>
+              </w:rPr>
+            </w:pPr>
+            <w:r>
+              <w:rPr>
+                <w:rFonts w:asciiTheme="minorHAnsi" w:eastAsiaTheme="minorHAnsi" w:hAnsiTheme="minorHAnsi" w:cstheme="minorBidi"/>
+                <w:color w:val="FFFFFF" w:themeColor="background1"/>
+                <w:szCs w:val="22"/>
+              </w:rPr>
+              <w:t>Revision #</w:t>
+            </w:r>
+          </w:p>
+        </w:tc>
+        <w:tc>
+          <w:tcPr>
+            <w:tcW w:w="1800" w:type="dxa"/>
+            <w:tcBorders>
+              <w:top w:val="none" w:sz="0" w:space="0" w:color="auto"/>
+              <w:bottom w:val="none" w:sz="0" w:space="0" w:color="auto"/>
+            </w:tcBorders>
+          </w:tcPr>
+          <w:p>
+            <w:pPr>
+              <w:pStyle w:val="Heading1"/>
+              <w:jc w:val="center"/>
+              <w:outlineLvl w:val="0"/>
+              <w:cnfStyle w:val="100000000000" w:firstRow="1" w:lastRow="0" w:firstColumn="0" w:lastColumn="0" w:oddVBand="0" w:evenVBand="0" w:oddHBand="0" w:evenHBand="0" w:firstRowFirstColumn="0" w:firstRowLastColumn="0" w:lastRowFirstColumn="0" w:lastRowLastColumn="0"/>
+              <w:rPr>
+                <w:rFonts w:asciiTheme="minorHAnsi" w:eastAsiaTheme="minorHAnsi" w:hAnsiTheme="minorHAnsi" w:cstheme="minorBidi"/>
+                <w:color w:val="FFFFFF" w:themeColor="background1"/>
+                <w:szCs w:val="22"/>
+              </w:rPr>
+            </w:pPr>
+            <w:r>
+              <w:rPr>
+                <w:rFonts w:asciiTheme="minorHAnsi" w:eastAsiaTheme="minorHAnsi" w:hAnsiTheme="minorHAnsi" w:cstheme="minorBidi"/>
+                <w:color w:val="FFFFFF" w:themeColor="background1"/>
+                <w:szCs w:val="22"/>
+              </w:rPr>
+              <w:t>Date</w:t>
+            </w:r>
+          </w:p>
+        </w:tc>
+        <w:tc>
+          <w:tcPr>
+            <w:tcW w:w="6840" w:type="dxa"/>
+            <w:tcBorders>
+              <w:top w:val="none" w:sz="0" w:space="0" w:color="auto"/>
+              <w:bottom w:val="none" w:sz="0" w:space="0" w:color="auto"/>
+              <w:right w:val="none" w:sz="0" w:space="0" w:color="auto"/>
+            </w:tcBorders>
+          </w:tcPr>
+          <w:p>
+            <w:pPr>
+              <w:pStyle w:val="Heading1"/>
+              <w:jc w:val="center"/>
+              <w:outlineLvl w:val="0"/>
+              <w:cnfStyle w:val="100000000000" w:firstRow="1" w:lastRow="0" w:firstColumn="0" w:lastColumn="0" w:oddVBand="0" w:evenVBand="0" w:oddHBand="0" w:evenHBand="0" w:firstRowFirstColumn="0" w:firstRowLastColumn="0" w:lastRowFirstColumn="0" w:lastRowLastColumn="0"/>
+              <w:rPr>
+                <w:rFonts w:asciiTheme="minorHAnsi" w:eastAsiaTheme="minorHAnsi" w:hAnsiTheme="minorHAnsi" w:cstheme="minorBidi"/>
+                <w:color w:val="FFFFFF" w:themeColor="background1"/>
+                <w:szCs w:val="22"/>
+              </w:rPr>
+            </w:pPr>
+            <w:r>
+              <w:rPr>
+                <w:rFonts w:asciiTheme="minorHAnsi" w:eastAsiaTheme="minorHAnsi" w:hAnsiTheme="minorHAnsi" w:cstheme="minorBidi"/>
+                <w:color w:val="FFFFFF" w:themeColor="background1"/>
+                <w:szCs w:val="22"/>
+              </w:rPr>
+              <w:t>Changed Items</w:t>
+            </w:r>
+          </w:p>
+        </w:tc>
+      </w:tr>
+      <w:tr>
+        <w:trPr>
+          <w:cnfStyle w:val="000000100000" w:firstRow="0" w:lastRow="0" w:firstColumn="0" w:lastColumn="0" w:oddVBand="0" w:evenVBand="0" w:oddHBand="1" w:evenHBand="0" w:firstRowFirstColumn="0" w:firstRowLastColumn="0" w:lastRowFirstColumn="0" w:lastRowLastColumn="0"/>
+        </w:trPr>
+        <w:tc>
+          <w:tcPr>
+            <w:cnfStyle w:val="001000000000" w:firstRow="0" w:lastRow="0" w:firstColumn="1" w:lastColumn="0" w:oddVBand="0" w:evenVBand="0" w:oddHBand="0" w:evenHBand="0" w:firstRowFirstColumn="0" w:firstRowLastColumn="0" w:lastRowFirstColumn="0" w:lastRowLastColumn="0"/>
+            <w:tcW w:w="1615" w:type="dxa"/>
+          </w:tcPr>
+          <w:p>
+            <w:pPr>
+              <w:pStyle w:val="Heading1"/>
+              <w:jc w:val="center"/>
+              <w:outlineLvl w:val="0"/>
+            </w:pPr>
+            <w:r>
+              <w:t>1</w:t>
+            </w:r>
+          </w:p>
+        </w:tc>
+        <w:tc>
+          <w:tcPr>
+            <w:tcW w:w="1800" w:type="dxa"/>
+          </w:tcPr>
+          <w:p>
+            <w:pPr>
+              <w:pStyle w:val="Heading1"/>
+              <w:jc w:val="center"/>
+              <w:outlineLvl w:val="0"/>
+              <w:cnfStyle w:val="000000100000" w:firstRow="0" w:lastRow="0" w:firstColumn="0" w:lastColumn="0" w:oddVBand="0" w:evenVBand="0" w:oddHBand="1" w:evenHBand="0" w:firstRowFirstColumn="0" w:firstRowLastColumn="0" w:lastRowFirstColumn="0" w:lastRowLastColumn="0"/>
+            </w:pPr>
+            <w:r>
+              <w:t>02/26/2017</w:t>
+            </w:r>
+          </w:p>
+        </w:tc>
+        <w:tc>
+          <w:tcPr>
+            <w:tcW w:w="6840" w:type="dxa"/>
+          </w:tcPr>
+          <w:p>
+            <w:pPr>
+              <w:pStyle w:val="Heading1"/>
+              <w:outlineLvl w:val="0"/>
+              <w:cnfStyle w:val="000000100000" w:firstRow="0" w:lastRow="0" w:firstColumn="0" w:lastColumn="0" w:oddVBand="0" w:evenVBand="0" w:oddHBand="1" w:evenHBand="0" w:firstRowFirstColumn="0" w:firstRowLastColumn="0" w:lastRowFirstColumn="0" w:lastRowLastColumn="0"/>
+            </w:pPr>
+            <w:r>
+              <w:t>Initial Document Creation</w:t>
+            </w:r>
+          </w:p>
+        </w:tc>
+      </w:tr>
+      <w:tr>
+        <w:tc>
+          <w:tcPr>
+            <w:cnfStyle w:val="001000000000" w:firstRow="0" w:lastRow="0" w:firstColumn="1" w:lastColumn="0" w:oddVBand="0" w:evenVBand="0" w:oddHBand="0" w:evenHBand="0" w:firstRowFirstColumn="0" w:firstRowLastColumn="0" w:lastRowFirstColumn="0" w:lastRowLastColumn="0"/>
+            <w:tcW w:w="1615" w:type="dxa"/>
+          </w:tcPr>
+          <w:p>
+            <w:pPr>
+              <w:pStyle w:val="Heading1"/>
+              <w:jc w:val="center"/>
+              <w:outlineLvl w:val="0"/>
+            </w:pPr>
+            <w:r>
+              <w:t>2</w:t>
+            </w:r>
+          </w:p>
+        </w:tc>
+        <w:tc>
+          <w:tcPr>
+            <w:tcW w:w="1800" w:type="dxa"/>
+          </w:tcPr>
+          <w:p>
+            <w:pPr>
+              <w:pStyle w:val="Heading1"/>
+              <w:jc w:val="center"/>
+              <w:outlineLvl w:val="0"/>
+              <w:cnfStyle w:val="000000000000" w:firstRow="0" w:lastRow="0" w:firstColumn="0" w:lastColumn="0" w:oddVBand="0" w:evenVBand="0" w:oddHBand="0" w:evenHBand="0" w:firstRowFirstColumn="0" w:firstRowLastColumn="0" w:lastRowFirstColumn="0" w:lastRowLastColumn="0"/>
+            </w:pPr>
+            <w:r>
+              <w:t>03/04/2017</w:t>
+            </w:r>
+          </w:p>
+        </w:tc>
+        <w:tc>
+          <w:tcPr>
+            <w:tcW w:w="6840" w:type="dxa"/>
+          </w:tcPr>
+          <w:p>
+            <w:pPr>
+              <w:pStyle w:val="Heading1"/>
+              <w:outlineLvl w:val="0"/>
+              <w:cnfStyle w:val="000000000000" w:firstRow="0" w:lastRow="0" w:firstColumn="0" w:lastColumn="0" w:oddVBand="0" w:evenVBand="0" w:oddHBand="0" w:evenHBand="0" w:firstRowFirstColumn="0" w:firstRowLastColumn="0" w:lastRowFirstColumn="0" w:lastRowLastColumn="0"/>
+            </w:pPr>
+            <w:r>
+              <w:t>Added Information on Design Strategies</w:t>
+            </w:r>
+          </w:p>
+        </w:tc>
+      </w:tr>
+      <w:tr>
+        <w:trPr>
+          <w:cnfStyle w:val="000000100000" w:firstRow="0" w:lastRow="0" w:firstColumn="0" w:lastColumn="0" w:oddVBand="0" w:evenVBand="0" w:oddHBand="1" w:evenHBand="0" w:firstRowFirstColumn="0" w:firstRowLastColumn="0" w:lastRowFirstColumn="0" w:lastRowLastColumn="0"/>
+        </w:trPr>
+        <w:tc>
+          <w:tcPr>
+            <w:cnfStyle w:val="001000000000" w:firstRow="0" w:lastRow="0" w:firstColumn="1" w:lastColumn="0" w:oddVBand="0" w:evenVBand="0" w:oddHBand="0" w:evenHBand="0" w:firstRowFirstColumn="0" w:firstRowLastColumn="0" w:lastRowFirstColumn="0" w:lastRowLastColumn="0"/>
+            <w:tcW w:w="1615" w:type="dxa"/>
+          </w:tcPr>
+          <w:p>
+            <w:pPr>
+              <w:pStyle w:val="Heading1"/>
+              <w:jc w:val="center"/>
+              <w:outlineLvl w:val="0"/>
+            </w:pPr>
+          </w:p>
+        </w:tc>
+        <w:tc>
+          <w:tcPr>
+            <w:tcW w:w="1800" w:type="dxa"/>
+          </w:tcPr>
+          <w:p>
+            <w:pPr>
+              <w:pStyle w:val="Heading1"/>
+              <w:jc w:val="center"/>
+              <w:outlineLvl w:val="0"/>
+              <w:cnfStyle w:val="000000100000" w:firstRow="0" w:lastRow="0" w:firstColumn="0" w:lastColumn="0" w:oddVBand="0" w:evenVBand="0" w:oddHBand="1" w:evenHBand="0" w:firstRowFirstColumn="0" w:firstRowLastColumn="0" w:lastRowFirstColumn="0" w:lastRowLastColumn="0"/>
+            </w:pPr>
+          </w:p>
+        </w:tc>
+        <w:tc>
+          <w:tcPr>
+            <w:tcW w:w="6840" w:type="dxa"/>
+          </w:tcPr>
+          <w:p>
+            <w:pPr>
+              <w:pStyle w:val="Heading1"/>
+              <w:outlineLvl w:val="0"/>
+              <w:cnfStyle w:val="000000100000" w:firstRow="0" w:lastRow="0" w:firstColumn="0" w:lastColumn="0" w:oddVBand="0" w:evenVBand="0" w:oddHBand="1" w:evenHBand="0" w:firstRowFirstColumn="0" w:firstRowLastColumn="0" w:lastRowFirstColumn="0" w:lastRowLastColumn="0"/>
+            </w:pPr>
+          </w:p>
+        </w:tc>
+      </w:tr>
+    </w:tbl>
+    <w:p>
+      <w:pPr>
+        <w:pStyle w:val="Heading1"/>
+      </w:pPr>
+      <w:r>
+        <w:t xml:space="preserve">Section 1 </w:t>
+      </w:r>
+      <w:r>
+        <w:t>Introduction</w:t>
       </w:r>
     </w:p>
     <w:p>
@@ -240,19 +506,666 @@
     </w:p>
     <w:p>
       <w:pPr>
+        <w:pStyle w:val="Heading2"/>
+      </w:pPr>
+      <w:r>
+        <w:t>Section 1.1 Project Purpose</w:t>
+      </w:r>
+    </w:p>
+    <w:p>
+      <w:r>
+        <w:t>The Food Giant Flyer Creation program is designed to allow Food Giant store managers more control over selling their products.  This program will contain an easy to use interface that allows them to create custom flyers that contain items and pricing of their choosing, after approved by district managers.</w:t>
+      </w:r>
+      <w:r>
+        <w:br/>
+      </w:r>
+    </w:p>
+    <w:p>
+      <w:pPr>
+        <w:pStyle w:val="Heading2"/>
+      </w:pPr>
+      <w:r>
+        <w:t>Section 1</w:t>
+      </w:r>
+      <w:r>
+        <w:t>.2</w:t>
+      </w:r>
+      <w:r>
+        <w:t xml:space="preserve"> Client Side </w:t>
+      </w:r>
+      <w:r>
+        <w:t>Summary</w:t>
+      </w:r>
+    </w:p>
+    <w:p>
+      <w:r>
+        <w:t xml:space="preserve">The Client Side section of the Food Giant program will contain the information needed for the manager to log into the Web Service to start the flyer creation process.  This program will take in a user name and password and output that data to the server </w:t>
+      </w:r>
+      <w:r>
+        <w:t>to</w:t>
+      </w:r>
+      <w:r>
+        <w:t xml:space="preserve"> get their user permissions.</w:t>
+      </w:r>
+    </w:p>
+    <w:p/>
+    <w:p>
+      <w:pPr>
+        <w:pStyle w:val="Heading2"/>
+      </w:pPr>
+      <w:r>
+        <w:t>Section 1.3 Requirements Satisfied</w:t>
+      </w:r>
+    </w:p>
+    <w:p>
+      <w:r>
+        <w:t>The Client Side Program applies to and satisfies the following requirements</w:t>
+      </w:r>
+      <w:r>
+        <w:t>:</w:t>
+      </w:r>
+    </w:p>
+    <w:p>
+      <w:pPr>
+        <w:pStyle w:val="ListParagraph"/>
+        <w:numPr>
+          <w:ilvl w:val="0"/>
+          <w:numId w:val="2"/>
+        </w:numPr>
+      </w:pPr>
+      <w:r>
+        <w:t>SR 1.1</w:t>
+      </w:r>
+    </w:p>
+    <w:p>
+      <w:pPr>
+        <w:pStyle w:val="ListParagraph"/>
+        <w:numPr>
+          <w:ilvl w:val="0"/>
+          <w:numId w:val="2"/>
+        </w:numPr>
+      </w:pPr>
+      <w:r>
+        <w:t>SR 1.1</w:t>
+      </w:r>
+      <w:r>
+        <w:t>.1</w:t>
+      </w:r>
+    </w:p>
+    <w:p>
+      <w:pPr>
+        <w:pStyle w:val="ListParagraph"/>
+        <w:numPr>
+          <w:ilvl w:val="0"/>
+          <w:numId w:val="2"/>
+        </w:numPr>
+      </w:pPr>
+      <w:r>
+        <w:t>SR 1.3</w:t>
+      </w:r>
+      <w:bookmarkStart w:id="0" w:name="_GoBack"/>
+      <w:bookmarkEnd w:id="0"/>
+      <w:r>
+        <w:t>.1</w:t>
+      </w:r>
+    </w:p>
+    <w:p>
+      <w:pPr>
         <w:pStyle w:val="Heading1"/>
       </w:pPr>
       <w:r>
-        <w:t>Section 2 User Interface</w:t>
-      </w:r>
-    </w:p>
+        <w:t xml:space="preserve">Section 2 </w:t>
+      </w:r>
+      <w:r>
+        <w:t>Client Side Design Structure</w:t>
+      </w:r>
+    </w:p>
+    <w:p>
+      <w:pPr>
+        <w:pStyle w:val="Heading2"/>
+      </w:pPr>
+      <w:r>
+        <w:t xml:space="preserve">Section 2.1 </w:t>
+      </w:r>
+      <w:r>
+        <w:t>Design Overview</w:t>
+      </w:r>
+    </w:p>
+    <w:p>
+      <w:r>
+        <w:t xml:space="preserve">The overall program will follow a Model View ViewModel (MVVM) design.  This means that each visual element (View) will contain as little code as possible, except for the visual components.  The ViewModel classes will primarily drive the logic in the code and instantiate the View classes for the user to see.  Any events take by the user (button click, item select, </w:t>
+      </w:r>
+      <w:r>
+        <w:t>etc.</w:t>
+      </w:r>
+      <w:r>
+        <w:t>) will inform the View Model of the action and allow it to handle the logic behind what to d</w:t>
+      </w:r>
+      <w:r>
+        <w:t xml:space="preserve">o on each of these actions. </w:t>
+      </w:r>
+    </w:p>
+    <w:p>
+      <w:r>
+        <w:t xml:space="preserve">The Model class will be a </w:t>
+      </w:r>
+      <w:r>
+        <w:t>“.</w:t>
+      </w:r>
+      <w:r>
+        <w:t>cs</w:t>
+      </w:r>
+      <w:r>
+        <w:t>”</w:t>
+      </w:r>
+      <w:r>
+        <w:t xml:space="preserve"> file that will contain data on what needs to be entered to </w:t>
+      </w:r>
+      <w:r>
+        <w:t>fulfill</w:t>
+      </w:r>
+      <w:r>
+        <w:t xml:space="preserve"> </w:t>
+      </w:r>
+      <w:r>
+        <w:t>a criterion</w:t>
+      </w:r>
+      <w:r>
+        <w:t xml:space="preserve"> </w:t>
+      </w:r>
+      <w:r>
+        <w:t>for an object.</w:t>
+      </w:r>
+    </w:p>
+    <w:p>
+      <w:r>
+        <w:lastRenderedPageBreak/>
+        <w:t xml:space="preserve">To accomplish this effectively, we will be using the Caliburn Micro </w:t>
+      </w:r>
+      <w:r>
+        <w:t>framework</w:t>
+      </w:r>
+      <w:r>
+        <w:t xml:space="preserve">, a completely free Application Program Interface (API) that allows us to very quickly and effectively bind ViewModels, Objects, and Events together with very little redundant code.  </w:t>
+      </w:r>
+      <w:r>
+        <w:t>To</w:t>
+      </w:r>
+      <w:r>
+        <w:t xml:space="preserve"> use Caliburn, we will enforce class naming for all classes created in the Flyer Generator program. This n</w:t>
+      </w:r>
+      <w:r>
+        <w:t>aming convention is defined as:</w:t>
+      </w:r>
+    </w:p>
+    <w:p>
+      <w:pPr>
+        <w:pStyle w:val="ListParagraph"/>
+        <w:numPr>
+          <w:ilvl w:val="0"/>
+          <w:numId w:val="1"/>
+        </w:numPr>
+      </w:pPr>
+      <w:r>
+        <w:t xml:space="preserve">View – </w:t>
+      </w:r>
+      <w:r>
+        <w:rPr>
+          <w:i/>
+        </w:rPr>
+        <w:t>ClassName</w:t>
+      </w:r>
+      <w:r>
+        <w:t>View</w:t>
+      </w:r>
+    </w:p>
+    <w:p>
+      <w:pPr>
+        <w:pStyle w:val="ListParagraph"/>
+        <w:numPr>
+          <w:ilvl w:val="0"/>
+          <w:numId w:val="1"/>
+        </w:numPr>
+      </w:pPr>
+      <w:r>
+        <w:t>ViewModel</w:t>
+      </w:r>
+      <w:r>
+        <w:t xml:space="preserve"> - </w:t>
+      </w:r>
+      <w:r>
+        <w:rPr>
+          <w:i/>
+        </w:rPr>
+        <w:t>ClassName</w:t>
+      </w:r>
+      <w:r>
+        <w:t>View</w:t>
+      </w:r>
+      <w:r>
+        <w:t>Model</w:t>
+      </w:r>
+    </w:p>
+    <w:p>
+      <w:pPr>
+        <w:pStyle w:val="ListParagraph"/>
+        <w:numPr>
+          <w:ilvl w:val="0"/>
+          <w:numId w:val="1"/>
+        </w:numPr>
+      </w:pPr>
+      <w:r>
+        <w:t>Model</w:t>
+      </w:r>
+      <w:r>
+        <w:t xml:space="preserve"> - </w:t>
+      </w:r>
+      <w:r>
+        <w:rPr>
+          <w:i/>
+        </w:rPr>
+        <w:t>ClassName</w:t>
+      </w:r>
+      <w:r>
+        <w:t>Model</w:t>
+      </w:r>
+    </w:p>
+    <w:p>
+      <w:r>
+        <w:t>This allows a new team to quickly identify what the class’s overall purpose is just from its name, making maintenance easier.</w:t>
+      </w:r>
+    </w:p>
+    <w:p>
+      <w:r>
+        <w:t>Variable naming conventions will be enforced and will be defined in a short “Coding Standards” document.  This is again to enforce a consistent design and assist with maintainability.</w:t>
+      </w:r>
+      <w:bookmarkStart w:id="1" w:name="_Toc475891778"/>
+    </w:p>
+    <w:p/>
+    <w:p>
+      <w:pPr>
+        <w:pStyle w:val="Heading2"/>
+      </w:pPr>
+      <w:r>
+        <w:t>Section 2.1</w:t>
+      </w:r>
+      <w:r>
+        <w:t xml:space="preserve"> Client Side Classes</w:t>
+      </w:r>
+    </w:p>
+    <w:p>
+      <w:r>
+        <w:t>The Client Side will consist of</w:t>
+      </w:r>
+      <w:r>
+        <w:t xml:space="preserve"> the follow projects:</w:t>
+      </w:r>
+    </w:p>
+    <w:p>
+      <w:r>
+        <w:t>LoginControl project</w:t>
+      </w:r>
+    </w:p>
+    <w:p/>
+    <w:p>
+      <w:r>
+        <w:t>The LoginControl will consist of the following classes:</w:t>
+      </w:r>
+    </w:p>
+    <w:p>
+      <w:r>
+        <w:t>LoginControlView</w:t>
+      </w:r>
+    </w:p>
+    <w:p/>
+    <w:p>
+      <w:r>
+        <w:t>LoginControlViewModels</w:t>
+      </w:r>
+    </w:p>
+    <w:p/>
+    <w:p>
+      <w:pPr>
+        <w:pStyle w:val="Heading2"/>
+      </w:pPr>
+      <w:r>
+        <w:t xml:space="preserve">Section 2.1 </w:t>
+      </w:r>
+      <w:r>
+        <w:t>FlyerView</w:t>
+      </w:r>
+    </w:p>
+    <w:p/>
+    <w:p>
+      <w:r>
+        <w:t>The FlyerView will contain all the Visible Components.</w:t>
+      </w:r>
+    </w:p>
+    <w:p/>
+    <w:p>
+      <w:r>
+        <w:t>The FlyerViewModel will contain all the actions and logic and will reference the FlyerView.</w:t>
+      </w:r>
+    </w:p>
+    <w:p>
+      <w:pPr>
+        <w:pStyle w:val="Heading1"/>
+      </w:pPr>
+      <w:r>
+        <w:t>Section 3 Detailed Design</w:t>
+      </w:r>
+      <w:r>
+        <w:br/>
+      </w:r>
+    </w:p>
+    <w:p>
+      <w:pPr>
+        <w:pStyle w:val="Heading1"/>
+      </w:pPr>
+      <w:r>
+        <w:t>Terms of Reference</w:t>
+      </w:r>
+      <w:bookmarkEnd w:id="1"/>
+    </w:p>
+    <w:tbl>
+      <w:tblPr>
+        <w:tblStyle w:val="GridTable1Light-Accent1"/>
+        <w:tblW w:w="0" w:type="auto"/>
+        <w:tblLook w:val="04A0" w:firstRow="1" w:lastRow="0" w:firstColumn="1" w:lastColumn="0" w:noHBand="0" w:noVBand="1"/>
+      </w:tblPr>
+      <w:tblGrid>
+        <w:gridCol w:w="4666"/>
+        <w:gridCol w:w="4684"/>
+      </w:tblGrid>
+      <w:tr>
+        <w:trPr>
+          <w:cnfStyle w:val="100000000000" w:firstRow="1" w:lastRow="0" w:firstColumn="0" w:lastColumn="0" w:oddVBand="0" w:evenVBand="0" w:oddHBand="0" w:evenHBand="0" w:firstRowFirstColumn="0" w:firstRowLastColumn="0" w:lastRowFirstColumn="0" w:lastRowLastColumn="0"/>
+        </w:trPr>
+        <w:tc>
+          <w:tcPr>
+            <w:cnfStyle w:val="001000000000" w:firstRow="0" w:lastRow="0" w:firstColumn="1" w:lastColumn="0" w:oddVBand="0" w:evenVBand="0" w:oddHBand="0" w:evenHBand="0" w:firstRowFirstColumn="0" w:firstRowLastColumn="0" w:lastRowFirstColumn="0" w:lastRowLastColumn="0"/>
+            <w:tcW w:w="4788" w:type="dxa"/>
+          </w:tcPr>
+          <w:p>
+            <w:r>
+              <w:t>Term</w:t>
+            </w:r>
+          </w:p>
+        </w:tc>
+        <w:tc>
+          <w:tcPr>
+            <w:tcW w:w="4788" w:type="dxa"/>
+          </w:tcPr>
+          <w:p>
+            <w:pPr>
+              <w:cnfStyle w:val="100000000000" w:firstRow="1" w:lastRow="0" w:firstColumn="0" w:lastColumn="0" w:oddVBand="0" w:evenVBand="0" w:oddHBand="0" w:evenHBand="0" w:firstRowFirstColumn="0" w:firstRowLastColumn="0" w:lastRowFirstColumn="0" w:lastRowLastColumn="0"/>
+            </w:pPr>
+            <w:r>
+              <w:t>Definition</w:t>
+            </w:r>
+          </w:p>
+        </w:tc>
+      </w:tr>
+      <w:tr>
+        <w:tc>
+          <w:tcPr>
+            <w:cnfStyle w:val="001000000000" w:firstRow="0" w:lastRow="0" w:firstColumn="1" w:lastColumn="0" w:oddVBand="0" w:evenVBand="0" w:oddHBand="0" w:evenHBand="0" w:firstRowFirstColumn="0" w:firstRowLastColumn="0" w:lastRowFirstColumn="0" w:lastRowLastColumn="0"/>
+            <w:tcW w:w="4788" w:type="dxa"/>
+          </w:tcPr>
+          <w:p>
+            <w:r>
+              <w:t>ASP.NET</w:t>
+            </w:r>
+          </w:p>
+        </w:tc>
+        <w:tc>
+          <w:tcPr>
+            <w:tcW w:w="4788" w:type="dxa"/>
+          </w:tcPr>
+          <w:p>
+            <w:pPr>
+              <w:cnfStyle w:val="000000000000" w:firstRow="0" w:lastRow="0" w:firstColumn="0" w:lastColumn="0" w:oddVBand="0" w:evenVBand="0" w:oddHBand="0" w:evenHBand="0" w:firstRowFirstColumn="0" w:firstRowLastColumn="0" w:lastRowFirstColumn="0" w:lastRowLastColumn="0"/>
+            </w:pPr>
+            <w:r>
+              <w:rPr>
+                <w:rStyle w:val="tgc"/>
+              </w:rPr>
+              <w:t>Active Server Pages</w:t>
+            </w:r>
+          </w:p>
+        </w:tc>
+      </w:tr>
+      <w:tr>
+        <w:tc>
+          <w:tcPr>
+            <w:cnfStyle w:val="001000000000" w:firstRow="0" w:lastRow="0" w:firstColumn="1" w:lastColumn="0" w:oddVBand="0" w:evenVBand="0" w:oddHBand="0" w:evenHBand="0" w:firstRowFirstColumn="0" w:firstRowLastColumn="0" w:lastRowFirstColumn="0" w:lastRowLastColumn="0"/>
+            <w:tcW w:w="4788" w:type="dxa"/>
+          </w:tcPr>
+          <w:p>
+            <w:r>
+              <w:t>GUI</w:t>
+            </w:r>
+          </w:p>
+        </w:tc>
+        <w:tc>
+          <w:tcPr>
+            <w:tcW w:w="4788" w:type="dxa"/>
+          </w:tcPr>
+          <w:p>
+            <w:pPr>
+              <w:cnfStyle w:val="000000000000" w:firstRow="0" w:lastRow="0" w:firstColumn="0" w:lastColumn="0" w:oddVBand="0" w:evenVBand="0" w:oddHBand="0" w:evenHBand="0" w:firstRowFirstColumn="0" w:firstRowLastColumn="0" w:lastRowFirstColumn="0" w:lastRowLastColumn="0"/>
+            </w:pPr>
+            <w:r>
+              <w:t>Graphical User Interface</w:t>
+            </w:r>
+          </w:p>
+        </w:tc>
+      </w:tr>
+      <w:tr>
+        <w:tc>
+          <w:tcPr>
+            <w:cnfStyle w:val="001000000000" w:firstRow="0" w:lastRow="0" w:firstColumn="1" w:lastColumn="0" w:oddVBand="0" w:evenVBand="0" w:oddHBand="0" w:evenHBand="0" w:firstRowFirstColumn="0" w:firstRowLastColumn="0" w:lastRowFirstColumn="0" w:lastRowLastColumn="0"/>
+            <w:tcW w:w="4788" w:type="dxa"/>
+          </w:tcPr>
+          <w:p>
+            <w:r>
+              <w:lastRenderedPageBreak/>
+              <w:t>MVVM</w:t>
+            </w:r>
+          </w:p>
+        </w:tc>
+        <w:tc>
+          <w:tcPr>
+            <w:tcW w:w="4788" w:type="dxa"/>
+          </w:tcPr>
+          <w:p>
+            <w:pPr>
+              <w:cnfStyle w:val="000000000000" w:firstRow="0" w:lastRow="0" w:firstColumn="0" w:lastColumn="0" w:oddVBand="0" w:evenVBand="0" w:oddHBand="0" w:evenHBand="0" w:firstRowFirstColumn="0" w:firstRowLastColumn="0" w:lastRowFirstColumn="0" w:lastRowLastColumn="0"/>
+            </w:pPr>
+            <w:r>
+              <w:t>Model View View-Model</w:t>
+            </w:r>
+          </w:p>
+        </w:tc>
+      </w:tr>
+      <w:tr>
+        <w:tc>
+          <w:tcPr>
+            <w:cnfStyle w:val="001000000000" w:firstRow="0" w:lastRow="0" w:firstColumn="1" w:lastColumn="0" w:oddVBand="0" w:evenVBand="0" w:oddHBand="0" w:evenHBand="0" w:firstRowFirstColumn="0" w:firstRowLastColumn="0" w:lastRowFirstColumn="0" w:lastRowLastColumn="0"/>
+            <w:tcW w:w="4788" w:type="dxa"/>
+          </w:tcPr>
+          <w:p>
+            <w:r>
+              <w:t>QA</w:t>
+            </w:r>
+          </w:p>
+        </w:tc>
+        <w:tc>
+          <w:tcPr>
+            <w:tcW w:w="4788" w:type="dxa"/>
+          </w:tcPr>
+          <w:p>
+            <w:pPr>
+              <w:cnfStyle w:val="000000000000" w:firstRow="0" w:lastRow="0" w:firstColumn="0" w:lastColumn="0" w:oddVBand="0" w:evenVBand="0" w:oddHBand="0" w:evenHBand="0" w:firstRowFirstColumn="0" w:firstRowLastColumn="0" w:lastRowFirstColumn="0" w:lastRowLastColumn="0"/>
+              <w:rPr>
+                <w:rStyle w:val="tgc"/>
+              </w:rPr>
+            </w:pPr>
+            <w:r>
+              <w:rPr>
+                <w:rStyle w:val="tgc"/>
+              </w:rPr>
+              <w:t>Quality Assurance</w:t>
+            </w:r>
+          </w:p>
+        </w:tc>
+      </w:tr>
+      <w:tr>
+        <w:tc>
+          <w:tcPr>
+            <w:cnfStyle w:val="001000000000" w:firstRow="0" w:lastRow="0" w:firstColumn="1" w:lastColumn="0" w:oddVBand="0" w:evenVBand="0" w:oddHBand="0" w:evenHBand="0" w:firstRowFirstColumn="0" w:firstRowLastColumn="0" w:lastRowFirstColumn="0" w:lastRowLastColumn="0"/>
+            <w:tcW w:w="4788" w:type="dxa"/>
+          </w:tcPr>
+          <w:p>
+            <w:r>
+              <w:t>SDD</w:t>
+            </w:r>
+          </w:p>
+        </w:tc>
+        <w:tc>
+          <w:tcPr>
+            <w:tcW w:w="4788" w:type="dxa"/>
+          </w:tcPr>
+          <w:p>
+            <w:pPr>
+              <w:cnfStyle w:val="000000000000" w:firstRow="0" w:lastRow="0" w:firstColumn="0" w:lastColumn="0" w:oddVBand="0" w:evenVBand="0" w:oddHBand="0" w:evenHBand="0" w:firstRowFirstColumn="0" w:firstRowLastColumn="0" w:lastRowFirstColumn="0" w:lastRowLastColumn="0"/>
+              <w:rPr>
+                <w:rStyle w:val="tgc"/>
+              </w:rPr>
+            </w:pPr>
+            <w:r>
+              <w:t>Software Design Description</w:t>
+            </w:r>
+          </w:p>
+        </w:tc>
+      </w:tr>
+      <w:tr>
+        <w:tc>
+          <w:tcPr>
+            <w:cnfStyle w:val="001000000000" w:firstRow="0" w:lastRow="0" w:firstColumn="1" w:lastColumn="0" w:oddVBand="0" w:evenVBand="0" w:oddHBand="0" w:evenHBand="0" w:firstRowFirstColumn="0" w:firstRowLastColumn="0" w:lastRowFirstColumn="0" w:lastRowLastColumn="0"/>
+            <w:tcW w:w="4788" w:type="dxa"/>
+          </w:tcPr>
+          <w:p>
+            <w:r>
+              <w:t>SPMP</w:t>
+            </w:r>
+          </w:p>
+        </w:tc>
+        <w:tc>
+          <w:tcPr>
+            <w:tcW w:w="4788" w:type="dxa"/>
+          </w:tcPr>
+          <w:p>
+            <w:pPr>
+              <w:cnfStyle w:val="000000000000" w:firstRow="0" w:lastRow="0" w:firstColumn="0" w:lastColumn="0" w:oddVBand="0" w:evenVBand="0" w:oddHBand="0" w:evenHBand="0" w:firstRowFirstColumn="0" w:firstRowLastColumn="0" w:lastRowFirstColumn="0" w:lastRowLastColumn="0"/>
+              <w:rPr>
+                <w:rStyle w:val="tgc"/>
+              </w:rPr>
+            </w:pPr>
+            <w:r>
+              <w:t>Software Project Management Plan</w:t>
+            </w:r>
+          </w:p>
+        </w:tc>
+      </w:tr>
+      <w:tr>
+        <w:tc>
+          <w:tcPr>
+            <w:cnfStyle w:val="001000000000" w:firstRow="0" w:lastRow="0" w:firstColumn="1" w:lastColumn="0" w:oddVBand="0" w:evenVBand="0" w:oddHBand="0" w:evenHBand="0" w:firstRowFirstColumn="0" w:firstRowLastColumn="0" w:lastRowFirstColumn="0" w:lastRowLastColumn="0"/>
+            <w:tcW w:w="4788" w:type="dxa"/>
+          </w:tcPr>
+          <w:p>
+            <w:r>
+              <w:t>SQL</w:t>
+            </w:r>
+          </w:p>
+        </w:tc>
+        <w:tc>
+          <w:tcPr>
+            <w:tcW w:w="4788" w:type="dxa"/>
+          </w:tcPr>
+          <w:p>
+            <w:pPr>
+              <w:cnfStyle w:val="000000000000" w:firstRow="0" w:lastRow="0" w:firstColumn="0" w:lastColumn="0" w:oddVBand="0" w:evenVBand="0" w:oddHBand="0" w:evenHBand="0" w:firstRowFirstColumn="0" w:firstRowLastColumn="0" w:lastRowFirstColumn="0" w:lastRowLastColumn="0"/>
+            </w:pPr>
+            <w:r>
+              <w:rPr>
+                <w:rStyle w:val="tgc"/>
+              </w:rPr>
+              <w:t>Structured Query Language</w:t>
+            </w:r>
+          </w:p>
+        </w:tc>
+      </w:tr>
+      <w:tr>
+        <w:tc>
+          <w:tcPr>
+            <w:cnfStyle w:val="001000000000" w:firstRow="0" w:lastRow="0" w:firstColumn="1" w:lastColumn="0" w:oddVBand="0" w:evenVBand="0" w:oddHBand="0" w:evenHBand="0" w:firstRowFirstColumn="0" w:firstRowLastColumn="0" w:lastRowFirstColumn="0" w:lastRowLastColumn="0"/>
+            <w:tcW w:w="4788" w:type="dxa"/>
+          </w:tcPr>
+          <w:p>
+            <w:r>
+              <w:t>SRS</w:t>
+            </w:r>
+          </w:p>
+        </w:tc>
+        <w:tc>
+          <w:tcPr>
+            <w:tcW w:w="4788" w:type="dxa"/>
+          </w:tcPr>
+          <w:p>
+            <w:pPr>
+              <w:cnfStyle w:val="000000000000" w:firstRow="0" w:lastRow="0" w:firstColumn="0" w:lastColumn="0" w:oddVBand="0" w:evenVBand="0" w:oddHBand="0" w:evenHBand="0" w:firstRowFirstColumn="0" w:firstRowLastColumn="0" w:lastRowFirstColumn="0" w:lastRowLastColumn="0"/>
+              <w:rPr>
+                <w:rStyle w:val="tgc"/>
+              </w:rPr>
+            </w:pPr>
+            <w:r>
+              <w:t>Software Requirements Specifications</w:t>
+            </w:r>
+          </w:p>
+        </w:tc>
+      </w:tr>
+      <w:tr>
+        <w:tc>
+          <w:tcPr>
+            <w:cnfStyle w:val="001000000000" w:firstRow="0" w:lastRow="0" w:firstColumn="1" w:lastColumn="0" w:oddVBand="0" w:evenVBand="0" w:oddHBand="0" w:evenHBand="0" w:firstRowFirstColumn="0" w:firstRowLastColumn="0" w:lastRowFirstColumn="0" w:lastRowLastColumn="0"/>
+            <w:tcW w:w="4788" w:type="dxa"/>
+          </w:tcPr>
+          <w:p>
+            <w:r>
+              <w:t>STD</w:t>
+            </w:r>
+          </w:p>
+        </w:tc>
+        <w:tc>
+          <w:tcPr>
+            <w:tcW w:w="4788" w:type="dxa"/>
+          </w:tcPr>
+          <w:p>
+            <w:pPr>
+              <w:cnfStyle w:val="000000000000" w:firstRow="0" w:lastRow="0" w:firstColumn="0" w:lastColumn="0" w:oddVBand="0" w:evenVBand="0" w:oddHBand="0" w:evenHBand="0" w:firstRowFirstColumn="0" w:firstRowLastColumn="0" w:lastRowFirstColumn="0" w:lastRowLastColumn="0"/>
+            </w:pPr>
+            <w:r>
+              <w:t>Software Test Document</w:t>
+            </w:r>
+          </w:p>
+        </w:tc>
+      </w:tr>
+    </w:tbl>
+    <w:p/>
     <w:sectPr>
-      <w:headerReference w:type="even" r:id="rId8"/>
       <w:headerReference w:type="default" r:id="rId9"/>
-      <w:footerReference w:type="even" r:id="rId10"/>
-      <w:footerReference w:type="default" r:id="rId11"/>
-      <w:headerReference w:type="first" r:id="rId12"/>
-      <w:footerReference w:type="first" r:id="rId13"/>
       <w:pgSz w:w="12240" w:h="15840"/>
       <w:pgMar w:top="1440" w:right="1440" w:bottom="1440" w:left="1440" w:header="720" w:footer="720" w:gutter="0"/>
       <w:cols w:space="720"/>
@@ -287,36 +1200,6 @@
 </w:endnotes>
 </file>
 
-<file path=word/footer1.xml><?xml version="1.0" encoding="utf-8"?>
-<w:ftr xmlns:wpc="http://schemas.microsoft.com/office/word/2010/wordprocessingCanvas" xmlns:cx="http://schemas.microsoft.com/office/drawing/2014/chartex" xmlns:cx1="http://schemas.microsoft.com/office/drawing/2015/9/8/chartex" xmlns:cx2="http://schemas.microsoft.com/office/drawing/2015/10/21/chartex" xmlns:cx3="http://schemas.microsoft.com/office/drawing/2016/5/9/chartex" xmlns:cx4="http://schemas.microsoft.com/office/drawing/2016/5/10/chartex" xmlns:cx5="http://schemas.microsoft.com/office/drawing/2016/5/11/chartex" xmlns:mc="http://schemas.openxmlformats.org/markup-compatibility/2006" xmlns:o="urn:schemas-microsoft-com:office:office" xmlns:r="http://schemas.openxmlformats.org/officeDocument/2006/relationships" xmlns:m="http://schemas.openxmlformats.org/officeDocument/2006/math" xmlns:v="urn:schemas-microsoft-com:vml" xmlns:wp14="http://schemas.microsoft.com/office/word/2010/wordprocessingDrawing" xmlns:wp="http://schemas.openxmlformats.org/drawingml/2006/wordprocessingDrawing" xmlns:w10="urn:schemas-microsoft-com:office:word" xmlns:w="http://schemas.openxmlformats.org/wordprocessingml/2006/main" xmlns:w14="http://schemas.microsoft.com/office/word/2010/wordml" xmlns:w15="http://schemas.microsoft.com/office/word/2012/wordml" xmlns:w16se="http://schemas.microsoft.com/office/word/2015/wordml/symex" xmlns:wpg="http://schemas.microsoft.com/office/word/2010/wordprocessingGroup" xmlns:wpi="http://schemas.microsoft.com/office/word/2010/wordprocessingInk" xmlns:wne="http://schemas.microsoft.com/office/word/2006/wordml" xmlns:wps="http://schemas.microsoft.com/office/word/2010/wordprocessingShape" mc:Ignorable="w14 w15 w16se wp14">
-  <w:p>
-    <w:pPr>
-      <w:pStyle w:val="Footer"/>
-    </w:pPr>
-  </w:p>
-</w:ftr>
-</file>
-
-<file path=word/footer2.xml><?xml version="1.0" encoding="utf-8"?>
-<w:ftr xmlns:wpc="http://schemas.microsoft.com/office/word/2010/wordprocessingCanvas" xmlns:cx="http://schemas.microsoft.com/office/drawing/2014/chartex" xmlns:cx1="http://schemas.microsoft.com/office/drawing/2015/9/8/chartex" xmlns:cx2="http://schemas.microsoft.com/office/drawing/2015/10/21/chartex" xmlns:cx3="http://schemas.microsoft.com/office/drawing/2016/5/9/chartex" xmlns:cx4="http://schemas.microsoft.com/office/drawing/2016/5/10/chartex" xmlns:cx5="http://schemas.microsoft.com/office/drawing/2016/5/11/chartex" xmlns:mc="http://schemas.openxmlformats.org/markup-compatibility/2006" xmlns:o="urn:schemas-microsoft-com:office:office" xmlns:r="http://schemas.openxmlformats.org/officeDocument/2006/relationships" xmlns:m="http://schemas.openxmlformats.org/officeDocument/2006/math" xmlns:v="urn:schemas-microsoft-com:vml" xmlns:wp14="http://schemas.microsoft.com/office/word/2010/wordprocessingDrawing" xmlns:wp="http://schemas.openxmlformats.org/drawingml/2006/wordprocessingDrawing" xmlns:w10="urn:schemas-microsoft-com:office:word" xmlns:w="http://schemas.openxmlformats.org/wordprocessingml/2006/main" xmlns:w14="http://schemas.microsoft.com/office/word/2010/wordml" xmlns:w15="http://schemas.microsoft.com/office/word/2012/wordml" xmlns:w16se="http://schemas.microsoft.com/office/word/2015/wordml/symex" xmlns:wpg="http://schemas.microsoft.com/office/word/2010/wordprocessingGroup" xmlns:wpi="http://schemas.microsoft.com/office/word/2010/wordprocessingInk" xmlns:wne="http://schemas.microsoft.com/office/word/2006/wordml" xmlns:wps="http://schemas.microsoft.com/office/word/2010/wordprocessingShape" mc:Ignorable="w14 w15 w16se wp14">
-  <w:p>
-    <w:pPr>
-      <w:pStyle w:val="Footer"/>
-    </w:pPr>
-  </w:p>
-</w:ftr>
-</file>
-
-<file path=word/footer3.xml><?xml version="1.0" encoding="utf-8"?>
-<w:ftr xmlns:wpc="http://schemas.microsoft.com/office/word/2010/wordprocessingCanvas" xmlns:cx="http://schemas.microsoft.com/office/drawing/2014/chartex" xmlns:cx1="http://schemas.microsoft.com/office/drawing/2015/9/8/chartex" xmlns:cx2="http://schemas.microsoft.com/office/drawing/2015/10/21/chartex" xmlns:cx3="http://schemas.microsoft.com/office/drawing/2016/5/9/chartex" xmlns:cx4="http://schemas.microsoft.com/office/drawing/2016/5/10/chartex" xmlns:cx5="http://schemas.microsoft.com/office/drawing/2016/5/11/chartex" xmlns:mc="http://schemas.openxmlformats.org/markup-compatibility/2006" xmlns:o="urn:schemas-microsoft-com:office:office" xmlns:r="http://schemas.openxmlformats.org/officeDocument/2006/relationships" xmlns:m="http://schemas.openxmlformats.org/officeDocument/2006/math" xmlns:v="urn:schemas-microsoft-com:vml" xmlns:wp14="http://schemas.microsoft.com/office/word/2010/wordprocessingDrawing" xmlns:wp="http://schemas.openxmlformats.org/drawingml/2006/wordprocessingDrawing" xmlns:w10="urn:schemas-microsoft-com:office:word" xmlns:w="http://schemas.openxmlformats.org/wordprocessingml/2006/main" xmlns:w14="http://schemas.microsoft.com/office/word/2010/wordml" xmlns:w15="http://schemas.microsoft.com/office/word/2012/wordml" xmlns:w16se="http://schemas.microsoft.com/office/word/2015/wordml/symex" xmlns:wpg="http://schemas.microsoft.com/office/word/2010/wordprocessingGroup" xmlns:wpi="http://schemas.microsoft.com/office/word/2010/wordprocessingInk" xmlns:wne="http://schemas.microsoft.com/office/word/2006/wordml" xmlns:wps="http://schemas.microsoft.com/office/word/2010/wordprocessingShape" mc:Ignorable="w14 w15 w16se wp14">
-  <w:p>
-    <w:pPr>
-      <w:pStyle w:val="Footer"/>
-    </w:pPr>
-  </w:p>
-</w:ftr>
-</file>
-
 <file path=word/footnotes.xml><?xml version="1.0" encoding="utf-8"?>
 <w:footnotes xmlns:wpc="http://schemas.microsoft.com/office/word/2010/wordprocessingCanvas" xmlns:cx="http://schemas.microsoft.com/office/drawing/2014/chartex" xmlns:cx1="http://schemas.microsoft.com/office/drawing/2015/9/8/chartex" xmlns:cx2="http://schemas.microsoft.com/office/drawing/2015/10/21/chartex" xmlns:cx3="http://schemas.microsoft.com/office/drawing/2016/5/9/chartex" xmlns:cx4="http://schemas.microsoft.com/office/drawing/2016/5/10/chartex" xmlns:cx5="http://schemas.microsoft.com/office/drawing/2016/5/11/chartex" xmlns:mc="http://schemas.openxmlformats.org/markup-compatibility/2006" xmlns:o="urn:schemas-microsoft-com:office:office" xmlns:r="http://schemas.openxmlformats.org/officeDocument/2006/relationships" xmlns:m="http://schemas.openxmlformats.org/officeDocument/2006/math" xmlns:v="urn:schemas-microsoft-com:vml" xmlns:wp14="http://schemas.microsoft.com/office/word/2010/wordprocessingDrawing" xmlns:wp="http://schemas.openxmlformats.org/drawingml/2006/wordprocessingDrawing" xmlns:w10="urn:schemas-microsoft-com:office:word" xmlns:w="http://schemas.openxmlformats.org/wordprocessingml/2006/main" xmlns:w14="http://schemas.microsoft.com/office/word/2010/wordml" xmlns:w15="http://schemas.microsoft.com/office/word/2012/wordml" xmlns:w16se="http://schemas.microsoft.com/office/word/2015/wordml/symex" xmlns:wpg="http://schemas.microsoft.com/office/word/2010/wordprocessingGroup" xmlns:wpi="http://schemas.microsoft.com/office/word/2010/wordprocessingInk" xmlns:wne="http://schemas.microsoft.com/office/word/2006/wordml" xmlns:wps="http://schemas.microsoft.com/office/word/2010/wordprocessingShape" mc:Ignorable="w14 w15 w16se wp14">
   <w:footnote w:type="separator" w:id="-1">
@@ -343,16 +1226,6 @@
 </file>
 
 <file path=word/header1.xml><?xml version="1.0" encoding="utf-8"?>
-<w:hdr xmlns:wpc="http://schemas.microsoft.com/office/word/2010/wordprocessingCanvas" xmlns:cx="http://schemas.microsoft.com/office/drawing/2014/chartex" xmlns:cx1="http://schemas.microsoft.com/office/drawing/2015/9/8/chartex" xmlns:cx2="http://schemas.microsoft.com/office/drawing/2015/10/21/chartex" xmlns:cx3="http://schemas.microsoft.com/office/drawing/2016/5/9/chartex" xmlns:cx4="http://schemas.microsoft.com/office/drawing/2016/5/10/chartex" xmlns:cx5="http://schemas.microsoft.com/office/drawing/2016/5/11/chartex" xmlns:mc="http://schemas.openxmlformats.org/markup-compatibility/2006" xmlns:o="urn:schemas-microsoft-com:office:office" xmlns:r="http://schemas.openxmlformats.org/officeDocument/2006/relationships" xmlns:m="http://schemas.openxmlformats.org/officeDocument/2006/math" xmlns:v="urn:schemas-microsoft-com:vml" xmlns:wp14="http://schemas.microsoft.com/office/word/2010/wordprocessingDrawing" xmlns:wp="http://schemas.openxmlformats.org/drawingml/2006/wordprocessingDrawing" xmlns:w10="urn:schemas-microsoft-com:office:word" xmlns:w="http://schemas.openxmlformats.org/wordprocessingml/2006/main" xmlns:w14="http://schemas.microsoft.com/office/word/2010/wordml" xmlns:w15="http://schemas.microsoft.com/office/word/2012/wordml" xmlns:w16se="http://schemas.microsoft.com/office/word/2015/wordml/symex" xmlns:wpg="http://schemas.microsoft.com/office/word/2010/wordprocessingGroup" xmlns:wpi="http://schemas.microsoft.com/office/word/2010/wordprocessingInk" xmlns:wne="http://schemas.microsoft.com/office/word/2006/wordml" xmlns:wps="http://schemas.microsoft.com/office/word/2010/wordprocessingShape" mc:Ignorable="w14 w15 w16se wp14">
-  <w:p>
-    <w:pPr>
-      <w:pStyle w:val="Header"/>
-    </w:pPr>
-  </w:p>
-</w:hdr>
-</file>
-
-<file path=word/header2.xml><?xml version="1.0" encoding="utf-8"?>
 <w:hdr xmlns:wpc="http://schemas.microsoft.com/office/word/2010/wordprocessingCanvas" xmlns:cx="http://schemas.microsoft.com/office/drawing/2014/chartex" xmlns:cx1="http://schemas.microsoft.com/office/drawing/2015/9/8/chartex" xmlns:cx2="http://schemas.microsoft.com/office/drawing/2015/10/21/chartex" xmlns:cx3="http://schemas.microsoft.com/office/drawing/2016/5/9/chartex" xmlns:cx4="http://schemas.microsoft.com/office/drawing/2016/5/10/chartex" xmlns:cx5="http://schemas.microsoft.com/office/drawing/2016/5/11/chartex" xmlns:mc="http://schemas.openxmlformats.org/markup-compatibility/2006" xmlns:o="urn:schemas-microsoft-com:office:office" xmlns:r="http://schemas.openxmlformats.org/officeDocument/2006/relationships" xmlns:m="http://schemas.openxmlformats.org/officeDocument/2006/math" xmlns:v="urn:schemas-microsoft-com:vml" xmlns:wp14="http://schemas.microsoft.com/office/word/2010/wordprocessingDrawing" xmlns:wp="http://schemas.openxmlformats.org/drawingml/2006/wordprocessingDrawing" xmlns:w10="urn:schemas-microsoft-com:office:word" xmlns:w="http://schemas.openxmlformats.org/wordprocessingml/2006/main" xmlns:w14="http://schemas.microsoft.com/office/word/2010/wordml" xmlns:w15="http://schemas.microsoft.com/office/word/2012/wordml" xmlns:w16se="http://schemas.microsoft.com/office/word/2015/wordml/symex" xmlns:wpg="http://schemas.microsoft.com/office/word/2010/wordprocessingGroup" xmlns:wpi="http://schemas.microsoft.com/office/word/2010/wordprocessingInk" xmlns:wne="http://schemas.microsoft.com/office/word/2006/wordml" xmlns:wps="http://schemas.microsoft.com/office/word/2010/wordprocessingShape" mc:Ignorable="w14 w15 w16se wp14">
   <w:p>
     <w:pPr>
@@ -372,8 +1245,6 @@
     <w:r>
       <w:t xml:space="preserve"> Side</w:t>
     </w:r>
-    <w:bookmarkStart w:id="0" w:name="_GoBack"/>
-    <w:bookmarkEnd w:id="0"/>
     <w:r>
       <w:t xml:space="preserve"> Design Document Page </w:t>
     </w:r>
@@ -390,7 +1261,7 @@
       <w:rPr>
         <w:noProof/>
       </w:rPr>
-      <w:t>1</w:t>
+      <w:t>2</w:t>
     </w:r>
     <w:r>
       <w:rPr>
@@ -402,14 +1273,214 @@
 </w:hdr>
 </file>
 
-<file path=word/header3.xml><?xml version="1.0" encoding="utf-8"?>
-<w:hdr xmlns:wpc="http://schemas.microsoft.com/office/word/2010/wordprocessingCanvas" xmlns:cx="http://schemas.microsoft.com/office/drawing/2014/chartex" xmlns:cx1="http://schemas.microsoft.com/office/drawing/2015/9/8/chartex" xmlns:cx2="http://schemas.microsoft.com/office/drawing/2015/10/21/chartex" xmlns:cx3="http://schemas.microsoft.com/office/drawing/2016/5/9/chartex" xmlns:cx4="http://schemas.microsoft.com/office/drawing/2016/5/10/chartex" xmlns:cx5="http://schemas.microsoft.com/office/drawing/2016/5/11/chartex" xmlns:mc="http://schemas.openxmlformats.org/markup-compatibility/2006" xmlns:o="urn:schemas-microsoft-com:office:office" xmlns:r="http://schemas.openxmlformats.org/officeDocument/2006/relationships" xmlns:m="http://schemas.openxmlformats.org/officeDocument/2006/math" xmlns:v="urn:schemas-microsoft-com:vml" xmlns:wp14="http://schemas.microsoft.com/office/word/2010/wordprocessingDrawing" xmlns:wp="http://schemas.openxmlformats.org/drawingml/2006/wordprocessingDrawing" xmlns:w10="urn:schemas-microsoft-com:office:word" xmlns:w="http://schemas.openxmlformats.org/wordprocessingml/2006/main" xmlns:w14="http://schemas.microsoft.com/office/word/2010/wordml" xmlns:w15="http://schemas.microsoft.com/office/word/2012/wordml" xmlns:w16se="http://schemas.microsoft.com/office/word/2015/wordml/symex" xmlns:wpg="http://schemas.microsoft.com/office/word/2010/wordprocessingGroup" xmlns:wpi="http://schemas.microsoft.com/office/word/2010/wordprocessingInk" xmlns:wne="http://schemas.microsoft.com/office/word/2006/wordml" xmlns:wps="http://schemas.microsoft.com/office/word/2010/wordprocessingShape" mc:Ignorable="w14 w15 w16se wp14">
-  <w:p>
-    <w:pPr>
-      <w:pStyle w:val="Header"/>
-    </w:pPr>
-  </w:p>
-</w:hdr>
+<file path=word/numbering.xml><?xml version="1.0" encoding="utf-8"?>
+<w:numbering xmlns:wpc="http://schemas.microsoft.com/office/word/2010/wordprocessingCanvas" xmlns:cx="http://schemas.microsoft.com/office/drawing/2014/chartex" xmlns:cx1="http://schemas.microsoft.com/office/drawing/2015/9/8/chartex" xmlns:cx2="http://schemas.microsoft.com/office/drawing/2015/10/21/chartex" xmlns:cx3="http://schemas.microsoft.com/office/drawing/2016/5/9/chartex" xmlns:cx4="http://schemas.microsoft.com/office/drawing/2016/5/10/chartex" xmlns:cx5="http://schemas.microsoft.com/office/drawing/2016/5/11/chartex" xmlns:mc="http://schemas.openxmlformats.org/markup-compatibility/2006" xmlns:o="urn:schemas-microsoft-com:office:office" xmlns:r="http://schemas.openxmlformats.org/officeDocument/2006/relationships" xmlns:m="http://schemas.openxmlformats.org/officeDocument/2006/math" xmlns:v="urn:schemas-microsoft-com:vml" xmlns:wp14="http://schemas.microsoft.com/office/word/2010/wordprocessingDrawing" xmlns:wp="http://schemas.openxmlformats.org/drawingml/2006/wordprocessingDrawing" xmlns:w10="urn:schemas-microsoft-com:office:word" xmlns:w="http://schemas.openxmlformats.org/wordprocessingml/2006/main" xmlns:w14="http://schemas.microsoft.com/office/word/2010/wordml" xmlns:w15="http://schemas.microsoft.com/office/word/2012/wordml" xmlns:w16se="http://schemas.microsoft.com/office/word/2015/wordml/symex" xmlns:wpg="http://schemas.microsoft.com/office/word/2010/wordprocessingGroup" xmlns:wpi="http://schemas.microsoft.com/office/word/2010/wordprocessingInk" xmlns:wne="http://schemas.microsoft.com/office/word/2006/wordml" xmlns:wps="http://schemas.microsoft.com/office/word/2010/wordprocessingShape" mc:Ignorable="w14 w15 w16se wp14">
+  <w:abstractNum w:abstractNumId="0" w15:restartNumberingAfterBreak="0">
+    <w:nsid w:val="1FE42E8E"/>
+    <w:multiLevelType w:val="hybridMultilevel"/>
+    <w:tmpl w:val="7F28886C"/>
+    <w:lvl w:ilvl="0" w:tplc="0409000F">
+      <w:start w:val="1"/>
+      <w:numFmt w:val="decimal"/>
+      <w:lvlText w:val="%1."/>
+      <w:lvlJc w:val="left"/>
+      <w:pPr>
+        <w:ind w:left="720" w:hanging="360"/>
+      </w:pPr>
+    </w:lvl>
+    <w:lvl w:ilvl="1" w:tplc="04090019" w:tentative="1">
+      <w:start w:val="1"/>
+      <w:numFmt w:val="lowerLetter"/>
+      <w:lvlText w:val="%2."/>
+      <w:lvlJc w:val="left"/>
+      <w:pPr>
+        <w:ind w:left="1440" w:hanging="360"/>
+      </w:pPr>
+    </w:lvl>
+    <w:lvl w:ilvl="2" w:tplc="0409001B" w:tentative="1">
+      <w:start w:val="1"/>
+      <w:numFmt w:val="lowerRoman"/>
+      <w:lvlText w:val="%3."/>
+      <w:lvlJc w:val="right"/>
+      <w:pPr>
+        <w:ind w:left="2160" w:hanging="180"/>
+      </w:pPr>
+    </w:lvl>
+    <w:lvl w:ilvl="3" w:tplc="0409000F" w:tentative="1">
+      <w:start w:val="1"/>
+      <w:numFmt w:val="decimal"/>
+      <w:lvlText w:val="%4."/>
+      <w:lvlJc w:val="left"/>
+      <w:pPr>
+        <w:ind w:left="2880" w:hanging="360"/>
+      </w:pPr>
+    </w:lvl>
+    <w:lvl w:ilvl="4" w:tplc="04090019" w:tentative="1">
+      <w:start w:val="1"/>
+      <w:numFmt w:val="lowerLetter"/>
+      <w:lvlText w:val="%5."/>
+      <w:lvlJc w:val="left"/>
+      <w:pPr>
+        <w:ind w:left="3600" w:hanging="360"/>
+      </w:pPr>
+    </w:lvl>
+    <w:lvl w:ilvl="5" w:tplc="0409001B" w:tentative="1">
+      <w:start w:val="1"/>
+      <w:numFmt w:val="lowerRoman"/>
+      <w:lvlText w:val="%6."/>
+      <w:lvlJc w:val="right"/>
+      <w:pPr>
+        <w:ind w:left="4320" w:hanging="180"/>
+      </w:pPr>
+    </w:lvl>
+    <w:lvl w:ilvl="6" w:tplc="0409000F" w:tentative="1">
+      <w:start w:val="1"/>
+      <w:numFmt w:val="decimal"/>
+      <w:lvlText w:val="%7."/>
+      <w:lvlJc w:val="left"/>
+      <w:pPr>
+        <w:ind w:left="5040" w:hanging="360"/>
+      </w:pPr>
+    </w:lvl>
+    <w:lvl w:ilvl="7" w:tplc="04090019" w:tentative="1">
+      <w:start w:val="1"/>
+      <w:numFmt w:val="lowerLetter"/>
+      <w:lvlText w:val="%8."/>
+      <w:lvlJc w:val="left"/>
+      <w:pPr>
+        <w:ind w:left="5760" w:hanging="360"/>
+      </w:pPr>
+    </w:lvl>
+    <w:lvl w:ilvl="8" w:tplc="0409001B" w:tentative="1">
+      <w:start w:val="1"/>
+      <w:numFmt w:val="lowerRoman"/>
+      <w:lvlText w:val="%9."/>
+      <w:lvlJc w:val="right"/>
+      <w:pPr>
+        <w:ind w:left="6480" w:hanging="180"/>
+      </w:pPr>
+    </w:lvl>
+  </w:abstractNum>
+  <w:abstractNum w:abstractNumId="1" w15:restartNumberingAfterBreak="0">
+    <w:nsid w:val="6F5D0DE3"/>
+    <w:multiLevelType w:val="hybridMultilevel"/>
+    <w:tmpl w:val="DDC68BF6"/>
+    <w:lvl w:ilvl="0" w:tplc="04090001">
+      <w:start w:val="1"/>
+      <w:numFmt w:val="bullet"/>
+      <w:lvlText w:val=""/>
+      <w:lvlJc w:val="left"/>
+      <w:pPr>
+        <w:ind w:left="720" w:hanging="360"/>
+      </w:pPr>
+      <w:rPr>
+        <w:rFonts w:ascii="Symbol" w:hAnsi="Symbol" w:hint="default"/>
+      </w:rPr>
+    </w:lvl>
+    <w:lvl w:ilvl="1" w:tplc="04090003" w:tentative="1">
+      <w:start w:val="1"/>
+      <w:numFmt w:val="bullet"/>
+      <w:lvlText w:val="o"/>
+      <w:lvlJc w:val="left"/>
+      <w:pPr>
+        <w:ind w:left="1440" w:hanging="360"/>
+      </w:pPr>
+      <w:rPr>
+        <w:rFonts w:ascii="Courier New" w:hAnsi="Courier New" w:cs="Courier New" w:hint="default"/>
+      </w:rPr>
+    </w:lvl>
+    <w:lvl w:ilvl="2" w:tplc="04090005" w:tentative="1">
+      <w:start w:val="1"/>
+      <w:numFmt w:val="bullet"/>
+      <w:lvlText w:val=""/>
+      <w:lvlJc w:val="left"/>
+      <w:pPr>
+        <w:ind w:left="2160" w:hanging="360"/>
+      </w:pPr>
+      <w:rPr>
+        <w:rFonts w:ascii="Wingdings" w:hAnsi="Wingdings" w:hint="default"/>
+      </w:rPr>
+    </w:lvl>
+    <w:lvl w:ilvl="3" w:tplc="04090001" w:tentative="1">
+      <w:start w:val="1"/>
+      <w:numFmt w:val="bullet"/>
+      <w:lvlText w:val=""/>
+      <w:lvlJc w:val="left"/>
+      <w:pPr>
+        <w:ind w:left="2880" w:hanging="360"/>
+      </w:pPr>
+      <w:rPr>
+        <w:rFonts w:ascii="Symbol" w:hAnsi="Symbol" w:hint="default"/>
+      </w:rPr>
+    </w:lvl>
+    <w:lvl w:ilvl="4" w:tplc="04090003" w:tentative="1">
+      <w:start w:val="1"/>
+      <w:numFmt w:val="bullet"/>
+      <w:lvlText w:val="o"/>
+      <w:lvlJc w:val="left"/>
+      <w:pPr>
+        <w:ind w:left="3600" w:hanging="360"/>
+      </w:pPr>
+      <w:rPr>
+        <w:rFonts w:ascii="Courier New" w:hAnsi="Courier New" w:cs="Courier New" w:hint="default"/>
+      </w:rPr>
+    </w:lvl>
+    <w:lvl w:ilvl="5" w:tplc="04090005" w:tentative="1">
+      <w:start w:val="1"/>
+      <w:numFmt w:val="bullet"/>
+      <w:lvlText w:val=""/>
+      <w:lvlJc w:val="left"/>
+      <w:pPr>
+        <w:ind w:left="4320" w:hanging="360"/>
+      </w:pPr>
+      <w:rPr>
+        <w:rFonts w:ascii="Wingdings" w:hAnsi="Wingdings" w:hint="default"/>
+      </w:rPr>
+    </w:lvl>
+    <w:lvl w:ilvl="6" w:tplc="04090001" w:tentative="1">
+      <w:start w:val="1"/>
+      <w:numFmt w:val="bullet"/>
+      <w:lvlText w:val=""/>
+      <w:lvlJc w:val="left"/>
+      <w:pPr>
+        <w:ind w:left="5040" w:hanging="360"/>
+      </w:pPr>
+      <w:rPr>
+        <w:rFonts w:ascii="Symbol" w:hAnsi="Symbol" w:hint="default"/>
+      </w:rPr>
+    </w:lvl>
+    <w:lvl w:ilvl="7" w:tplc="04090003" w:tentative="1">
+      <w:start w:val="1"/>
+      <w:numFmt w:val="bullet"/>
+      <w:lvlText w:val="o"/>
+      <w:lvlJc w:val="left"/>
+      <w:pPr>
+        <w:ind w:left="5760" w:hanging="360"/>
+      </w:pPr>
+      <w:rPr>
+        <w:rFonts w:ascii="Courier New" w:hAnsi="Courier New" w:cs="Courier New" w:hint="default"/>
+      </w:rPr>
+    </w:lvl>
+    <w:lvl w:ilvl="8" w:tplc="04090005" w:tentative="1">
+      <w:start w:val="1"/>
+      <w:numFmt w:val="bullet"/>
+      <w:lvlText w:val=""/>
+      <w:lvlJc w:val="left"/>
+      <w:pPr>
+        <w:ind w:left="6480" w:hanging="360"/>
+      </w:pPr>
+      <w:rPr>
+        <w:rFonts w:ascii="Wingdings" w:hAnsi="Wingdings" w:hint="default"/>
+      </w:rPr>
+    </w:lvl>
+  </w:abstractNum>
+  <w:num w:numId="1">
+    <w:abstractNumId w:val="0"/>
+  </w:num>
+  <w:num w:numId="2">
+    <w:abstractNumId w:val="1"/>
+  </w:num>
+</w:numbering>
 </file>
 
 <file path=word/styles.xml><?xml version="1.0" encoding="utf-8"?>
@@ -830,6 +1901,28 @@
       <w:szCs w:val="32"/>
     </w:rPr>
   </w:style>
+  <w:style w:type="paragraph" w:styleId="Heading2">
+    <w:name w:val="heading 2"/>
+    <w:basedOn w:val="Normal"/>
+    <w:next w:val="Normal"/>
+    <w:link w:val="Heading2Char"/>
+    <w:uiPriority w:val="9"/>
+    <w:unhideWhenUsed/>
+    <w:qFormat/>
+    <w:rsid w:val="007F3E5B"/>
+    <w:pPr>
+      <w:keepNext/>
+      <w:keepLines/>
+      <w:spacing w:before="40" w:after="0"/>
+      <w:outlineLvl w:val="1"/>
+    </w:pPr>
+    <w:rPr>
+      <w:rFonts w:asciiTheme="majorHAnsi" w:eastAsiaTheme="majorEastAsia" w:hAnsiTheme="majorHAnsi" w:cstheme="majorBidi"/>
+      <w:color w:val="2F5496" w:themeColor="accent1" w:themeShade="BF"/>
+      <w:sz w:val="26"/>
+      <w:szCs w:val="26"/>
+    </w:rPr>
+  </w:style>
   <w:style w:type="character" w:default="1" w:styleId="DefaultParagraphFont">
     <w:name w:val="Default Paragraph Font"/>
     <w:uiPriority w:val="1"/>
@@ -1083,6 +2176,667 @@
         <w:shd w:val="clear" w:color="auto" w:fill="CCCCCC" w:themeFill="text1" w:themeFillTint="33"/>
       </w:tcPr>
     </w:tblStylePr>
+  </w:style>
+  <w:style w:type="character" w:customStyle="1" w:styleId="Heading2Char">
+    <w:name w:val="Heading 2 Char"/>
+    <w:basedOn w:val="DefaultParagraphFont"/>
+    <w:link w:val="Heading2"/>
+    <w:uiPriority w:val="9"/>
+    <w:rsid w:val="007F3E5B"/>
+    <w:rPr>
+      <w:rFonts w:asciiTheme="majorHAnsi" w:eastAsiaTheme="majorEastAsia" w:hAnsiTheme="majorHAnsi" w:cstheme="majorBidi"/>
+      <w:color w:val="2F5496" w:themeColor="accent1" w:themeShade="BF"/>
+      <w:sz w:val="26"/>
+      <w:szCs w:val="26"/>
+    </w:rPr>
+  </w:style>
+  <w:style w:type="paragraph" w:styleId="ListParagraph">
+    <w:name w:val="List Paragraph"/>
+    <w:basedOn w:val="Normal"/>
+    <w:uiPriority w:val="34"/>
+    <w:qFormat/>
+    <w:rsid w:val="00612EC1"/>
+    <w:pPr>
+      <w:ind w:left="720"/>
+      <w:contextualSpacing/>
+    </w:pPr>
+  </w:style>
+  <w:style w:type="table" w:styleId="ListTable3-Accent1">
+    <w:name w:val="List Table 3 Accent 1"/>
+    <w:basedOn w:val="TableNormal"/>
+    <w:uiPriority w:val="48"/>
+    <w:rsid w:val="002211DE"/>
+    <w:pPr>
+      <w:spacing w:after="0" w:line="240" w:lineRule="auto"/>
+    </w:pPr>
+    <w:tblPr>
+      <w:tblStyleRowBandSize w:val="1"/>
+      <w:tblStyleColBandSize w:val="1"/>
+      <w:tblBorders>
+        <w:top w:val="single" w:sz="4" w:space="0" w:color="4472C4" w:themeColor="accent1"/>
+        <w:left w:val="single" w:sz="4" w:space="0" w:color="4472C4" w:themeColor="accent1"/>
+        <w:bottom w:val="single" w:sz="4" w:space="0" w:color="4472C4" w:themeColor="accent1"/>
+        <w:right w:val="single" w:sz="4" w:space="0" w:color="4472C4" w:themeColor="accent1"/>
+      </w:tblBorders>
+    </w:tblPr>
+    <w:tblStylePr w:type="firstRow">
+      <w:rPr>
+        <w:b/>
+        <w:bCs/>
+        <w:color w:val="FFFFFF" w:themeColor="background1"/>
+      </w:rPr>
+      <w:tblPr/>
+      <w:tcPr>
+        <w:shd w:val="clear" w:color="auto" w:fill="4472C4" w:themeFill="accent1"/>
+      </w:tcPr>
+    </w:tblStylePr>
+    <w:tblStylePr w:type="lastRow">
+      <w:rPr>
+        <w:b/>
+        <w:bCs/>
+      </w:rPr>
+      <w:tblPr/>
+      <w:tcPr>
+        <w:tcBorders>
+          <w:top w:val="double" w:sz="4" w:space="0" w:color="4472C4" w:themeColor="accent1"/>
+        </w:tcBorders>
+        <w:shd w:val="clear" w:color="auto" w:fill="FFFFFF" w:themeFill="background1"/>
+      </w:tcPr>
+    </w:tblStylePr>
+    <w:tblStylePr w:type="firstCol">
+      <w:rPr>
+        <w:b/>
+        <w:bCs/>
+      </w:rPr>
+      <w:tblPr/>
+      <w:tcPr>
+        <w:tcBorders>
+          <w:right w:val="nil"/>
+        </w:tcBorders>
+        <w:shd w:val="clear" w:color="auto" w:fill="FFFFFF" w:themeFill="background1"/>
+      </w:tcPr>
+    </w:tblStylePr>
+    <w:tblStylePr w:type="lastCol">
+      <w:rPr>
+        <w:b/>
+        <w:bCs/>
+      </w:rPr>
+      <w:tblPr/>
+      <w:tcPr>
+        <w:tcBorders>
+          <w:left w:val="nil"/>
+        </w:tcBorders>
+        <w:shd w:val="clear" w:color="auto" w:fill="FFFFFF" w:themeFill="background1"/>
+      </w:tcPr>
+    </w:tblStylePr>
+    <w:tblStylePr w:type="band1Vert">
+      <w:tblPr/>
+      <w:tcPr>
+        <w:tcBorders>
+          <w:left w:val="single" w:sz="4" w:space="0" w:color="4472C4" w:themeColor="accent1"/>
+          <w:right w:val="single" w:sz="4" w:space="0" w:color="4472C4" w:themeColor="accent1"/>
+        </w:tcBorders>
+      </w:tcPr>
+    </w:tblStylePr>
+    <w:tblStylePr w:type="band1Horz">
+      <w:tblPr/>
+      <w:tcPr>
+        <w:tcBorders>
+          <w:top w:val="single" w:sz="4" w:space="0" w:color="4472C4" w:themeColor="accent1"/>
+          <w:bottom w:val="single" w:sz="4" w:space="0" w:color="4472C4" w:themeColor="accent1"/>
+          <w:insideH w:val="nil"/>
+        </w:tcBorders>
+      </w:tcPr>
+    </w:tblStylePr>
+    <w:tblStylePr w:type="neCell">
+      <w:tblPr/>
+      <w:tcPr>
+        <w:tcBorders>
+          <w:left w:val="nil"/>
+          <w:bottom w:val="nil"/>
+        </w:tcBorders>
+      </w:tcPr>
+    </w:tblStylePr>
+    <w:tblStylePr w:type="nwCell">
+      <w:tblPr/>
+      <w:tcPr>
+        <w:tcBorders>
+          <w:bottom w:val="nil"/>
+          <w:right w:val="nil"/>
+        </w:tcBorders>
+      </w:tcPr>
+    </w:tblStylePr>
+    <w:tblStylePr w:type="seCell">
+      <w:tblPr/>
+      <w:tcPr>
+        <w:tcBorders>
+          <w:top w:val="double" w:sz="4" w:space="0" w:color="4472C4" w:themeColor="accent1"/>
+          <w:left w:val="nil"/>
+        </w:tcBorders>
+      </w:tcPr>
+    </w:tblStylePr>
+    <w:tblStylePr w:type="swCell">
+      <w:tblPr/>
+      <w:tcPr>
+        <w:tcBorders>
+          <w:top w:val="double" w:sz="4" w:space="0" w:color="4472C4" w:themeColor="accent1"/>
+          <w:right w:val="nil"/>
+        </w:tcBorders>
+      </w:tcPr>
+    </w:tblStylePr>
+  </w:style>
+  <w:style w:type="table" w:styleId="ListTable3-Accent2">
+    <w:name w:val="List Table 3 Accent 2"/>
+    <w:basedOn w:val="TableNormal"/>
+    <w:uiPriority w:val="48"/>
+    <w:rsid w:val="002211DE"/>
+    <w:pPr>
+      <w:spacing w:after="0" w:line="240" w:lineRule="auto"/>
+    </w:pPr>
+    <w:tblPr>
+      <w:tblStyleRowBandSize w:val="1"/>
+      <w:tblStyleColBandSize w:val="1"/>
+      <w:tblBorders>
+        <w:top w:val="single" w:sz="4" w:space="0" w:color="ED7D31" w:themeColor="accent2"/>
+        <w:left w:val="single" w:sz="4" w:space="0" w:color="ED7D31" w:themeColor="accent2"/>
+        <w:bottom w:val="single" w:sz="4" w:space="0" w:color="ED7D31" w:themeColor="accent2"/>
+        <w:right w:val="single" w:sz="4" w:space="0" w:color="ED7D31" w:themeColor="accent2"/>
+      </w:tblBorders>
+    </w:tblPr>
+    <w:tblStylePr w:type="firstRow">
+      <w:rPr>
+        <w:b/>
+        <w:bCs/>
+        <w:color w:val="FFFFFF" w:themeColor="background1"/>
+      </w:rPr>
+      <w:tblPr/>
+      <w:tcPr>
+        <w:shd w:val="clear" w:color="auto" w:fill="ED7D31" w:themeFill="accent2"/>
+      </w:tcPr>
+    </w:tblStylePr>
+    <w:tblStylePr w:type="lastRow">
+      <w:rPr>
+        <w:b/>
+        <w:bCs/>
+      </w:rPr>
+      <w:tblPr/>
+      <w:tcPr>
+        <w:tcBorders>
+          <w:top w:val="double" w:sz="4" w:space="0" w:color="ED7D31" w:themeColor="accent2"/>
+        </w:tcBorders>
+        <w:shd w:val="clear" w:color="auto" w:fill="FFFFFF" w:themeFill="background1"/>
+      </w:tcPr>
+    </w:tblStylePr>
+    <w:tblStylePr w:type="firstCol">
+      <w:rPr>
+        <w:b/>
+        <w:bCs/>
+      </w:rPr>
+      <w:tblPr/>
+      <w:tcPr>
+        <w:tcBorders>
+          <w:right w:val="nil"/>
+        </w:tcBorders>
+        <w:shd w:val="clear" w:color="auto" w:fill="FFFFFF" w:themeFill="background1"/>
+      </w:tcPr>
+    </w:tblStylePr>
+    <w:tblStylePr w:type="lastCol">
+      <w:rPr>
+        <w:b/>
+        <w:bCs/>
+      </w:rPr>
+      <w:tblPr/>
+      <w:tcPr>
+        <w:tcBorders>
+          <w:left w:val="nil"/>
+        </w:tcBorders>
+        <w:shd w:val="clear" w:color="auto" w:fill="FFFFFF" w:themeFill="background1"/>
+      </w:tcPr>
+    </w:tblStylePr>
+    <w:tblStylePr w:type="band1Vert">
+      <w:tblPr/>
+      <w:tcPr>
+        <w:tcBorders>
+          <w:left w:val="single" w:sz="4" w:space="0" w:color="ED7D31" w:themeColor="accent2"/>
+          <w:right w:val="single" w:sz="4" w:space="0" w:color="ED7D31" w:themeColor="accent2"/>
+        </w:tcBorders>
+      </w:tcPr>
+    </w:tblStylePr>
+    <w:tblStylePr w:type="band1Horz">
+      <w:tblPr/>
+      <w:tcPr>
+        <w:tcBorders>
+          <w:top w:val="single" w:sz="4" w:space="0" w:color="ED7D31" w:themeColor="accent2"/>
+          <w:bottom w:val="single" w:sz="4" w:space="0" w:color="ED7D31" w:themeColor="accent2"/>
+          <w:insideH w:val="nil"/>
+        </w:tcBorders>
+      </w:tcPr>
+    </w:tblStylePr>
+    <w:tblStylePr w:type="neCell">
+      <w:tblPr/>
+      <w:tcPr>
+        <w:tcBorders>
+          <w:left w:val="nil"/>
+          <w:bottom w:val="nil"/>
+        </w:tcBorders>
+      </w:tcPr>
+    </w:tblStylePr>
+    <w:tblStylePr w:type="nwCell">
+      <w:tblPr/>
+      <w:tcPr>
+        <w:tcBorders>
+          <w:bottom w:val="nil"/>
+          <w:right w:val="nil"/>
+        </w:tcBorders>
+      </w:tcPr>
+    </w:tblStylePr>
+    <w:tblStylePr w:type="seCell">
+      <w:tblPr/>
+      <w:tcPr>
+        <w:tcBorders>
+          <w:top w:val="double" w:sz="4" w:space="0" w:color="ED7D31" w:themeColor="accent2"/>
+          <w:left w:val="nil"/>
+        </w:tcBorders>
+      </w:tcPr>
+    </w:tblStylePr>
+    <w:tblStylePr w:type="swCell">
+      <w:tblPr/>
+      <w:tcPr>
+        <w:tcBorders>
+          <w:top w:val="double" w:sz="4" w:space="0" w:color="ED7D31" w:themeColor="accent2"/>
+          <w:right w:val="nil"/>
+        </w:tcBorders>
+      </w:tcPr>
+    </w:tblStylePr>
+  </w:style>
+  <w:style w:type="table" w:styleId="ListTable3-Accent3">
+    <w:name w:val="List Table 3 Accent 3"/>
+    <w:basedOn w:val="TableNormal"/>
+    <w:uiPriority w:val="48"/>
+    <w:rsid w:val="002211DE"/>
+    <w:pPr>
+      <w:spacing w:after="0" w:line="240" w:lineRule="auto"/>
+    </w:pPr>
+    <w:tblPr>
+      <w:tblStyleRowBandSize w:val="1"/>
+      <w:tblStyleColBandSize w:val="1"/>
+      <w:tblBorders>
+        <w:top w:val="single" w:sz="4" w:space="0" w:color="A5A5A5" w:themeColor="accent3"/>
+        <w:left w:val="single" w:sz="4" w:space="0" w:color="A5A5A5" w:themeColor="accent3"/>
+        <w:bottom w:val="single" w:sz="4" w:space="0" w:color="A5A5A5" w:themeColor="accent3"/>
+        <w:right w:val="single" w:sz="4" w:space="0" w:color="A5A5A5" w:themeColor="accent3"/>
+      </w:tblBorders>
+    </w:tblPr>
+    <w:tblStylePr w:type="firstRow">
+      <w:rPr>
+        <w:b/>
+        <w:bCs/>
+        <w:color w:val="FFFFFF" w:themeColor="background1"/>
+      </w:rPr>
+      <w:tblPr/>
+      <w:tcPr>
+        <w:shd w:val="clear" w:color="auto" w:fill="A5A5A5" w:themeFill="accent3"/>
+      </w:tcPr>
+    </w:tblStylePr>
+    <w:tblStylePr w:type="lastRow">
+      <w:rPr>
+        <w:b/>
+        <w:bCs/>
+      </w:rPr>
+      <w:tblPr/>
+      <w:tcPr>
+        <w:tcBorders>
+          <w:top w:val="double" w:sz="4" w:space="0" w:color="A5A5A5" w:themeColor="accent3"/>
+        </w:tcBorders>
+        <w:shd w:val="clear" w:color="auto" w:fill="FFFFFF" w:themeFill="background1"/>
+      </w:tcPr>
+    </w:tblStylePr>
+    <w:tblStylePr w:type="firstCol">
+      <w:rPr>
+        <w:b/>
+        <w:bCs/>
+      </w:rPr>
+      <w:tblPr/>
+      <w:tcPr>
+        <w:tcBorders>
+          <w:right w:val="nil"/>
+        </w:tcBorders>
+        <w:shd w:val="clear" w:color="auto" w:fill="FFFFFF" w:themeFill="background1"/>
+      </w:tcPr>
+    </w:tblStylePr>
+    <w:tblStylePr w:type="lastCol">
+      <w:rPr>
+        <w:b/>
+        <w:bCs/>
+      </w:rPr>
+      <w:tblPr/>
+      <w:tcPr>
+        <w:tcBorders>
+          <w:left w:val="nil"/>
+        </w:tcBorders>
+        <w:shd w:val="clear" w:color="auto" w:fill="FFFFFF" w:themeFill="background1"/>
+      </w:tcPr>
+    </w:tblStylePr>
+    <w:tblStylePr w:type="band1Vert">
+      <w:tblPr/>
+      <w:tcPr>
+        <w:tcBorders>
+          <w:left w:val="single" w:sz="4" w:space="0" w:color="A5A5A5" w:themeColor="accent3"/>
+          <w:right w:val="single" w:sz="4" w:space="0" w:color="A5A5A5" w:themeColor="accent3"/>
+        </w:tcBorders>
+      </w:tcPr>
+    </w:tblStylePr>
+    <w:tblStylePr w:type="band1Horz">
+      <w:tblPr/>
+      <w:tcPr>
+        <w:tcBorders>
+          <w:top w:val="single" w:sz="4" w:space="0" w:color="A5A5A5" w:themeColor="accent3"/>
+          <w:bottom w:val="single" w:sz="4" w:space="0" w:color="A5A5A5" w:themeColor="accent3"/>
+          <w:insideH w:val="nil"/>
+        </w:tcBorders>
+      </w:tcPr>
+    </w:tblStylePr>
+    <w:tblStylePr w:type="neCell">
+      <w:tblPr/>
+      <w:tcPr>
+        <w:tcBorders>
+          <w:left w:val="nil"/>
+          <w:bottom w:val="nil"/>
+        </w:tcBorders>
+      </w:tcPr>
+    </w:tblStylePr>
+    <w:tblStylePr w:type="nwCell">
+      <w:tblPr/>
+      <w:tcPr>
+        <w:tcBorders>
+          <w:bottom w:val="nil"/>
+          <w:right w:val="nil"/>
+        </w:tcBorders>
+      </w:tcPr>
+    </w:tblStylePr>
+    <w:tblStylePr w:type="seCell">
+      <w:tblPr/>
+      <w:tcPr>
+        <w:tcBorders>
+          <w:top w:val="double" w:sz="4" w:space="0" w:color="A5A5A5" w:themeColor="accent3"/>
+          <w:left w:val="nil"/>
+        </w:tcBorders>
+      </w:tcPr>
+    </w:tblStylePr>
+    <w:tblStylePr w:type="swCell">
+      <w:tblPr/>
+      <w:tcPr>
+        <w:tcBorders>
+          <w:top w:val="double" w:sz="4" w:space="0" w:color="A5A5A5" w:themeColor="accent3"/>
+          <w:right w:val="nil"/>
+        </w:tcBorders>
+      </w:tcPr>
+    </w:tblStylePr>
+  </w:style>
+  <w:style w:type="table" w:styleId="ListTable3">
+    <w:name w:val="List Table 3"/>
+    <w:basedOn w:val="TableNormal"/>
+    <w:uiPriority w:val="48"/>
+    <w:rsid w:val="002211DE"/>
+    <w:pPr>
+      <w:spacing w:after="0" w:line="240" w:lineRule="auto"/>
+    </w:pPr>
+    <w:tblPr>
+      <w:tblStyleRowBandSize w:val="1"/>
+      <w:tblStyleColBandSize w:val="1"/>
+      <w:tblBorders>
+        <w:top w:val="single" w:sz="4" w:space="0" w:color="000000" w:themeColor="text1"/>
+        <w:left w:val="single" w:sz="4" w:space="0" w:color="000000" w:themeColor="text1"/>
+        <w:bottom w:val="single" w:sz="4" w:space="0" w:color="000000" w:themeColor="text1"/>
+        <w:right w:val="single" w:sz="4" w:space="0" w:color="000000" w:themeColor="text1"/>
+      </w:tblBorders>
+    </w:tblPr>
+    <w:tblStylePr w:type="firstRow">
+      <w:rPr>
+        <w:b/>
+        <w:bCs/>
+        <w:color w:val="FFFFFF" w:themeColor="background1"/>
+      </w:rPr>
+      <w:tblPr/>
+      <w:tcPr>
+        <w:shd w:val="clear" w:color="auto" w:fill="000000" w:themeFill="text1"/>
+      </w:tcPr>
+    </w:tblStylePr>
+    <w:tblStylePr w:type="lastRow">
+      <w:rPr>
+        <w:b/>
+        <w:bCs/>
+      </w:rPr>
+      <w:tblPr/>
+      <w:tcPr>
+        <w:tcBorders>
+          <w:top w:val="double" w:sz="4" w:space="0" w:color="000000" w:themeColor="text1"/>
+        </w:tcBorders>
+        <w:shd w:val="clear" w:color="auto" w:fill="FFFFFF" w:themeFill="background1"/>
+      </w:tcPr>
+    </w:tblStylePr>
+    <w:tblStylePr w:type="firstCol">
+      <w:rPr>
+        <w:b/>
+        <w:bCs/>
+      </w:rPr>
+      <w:tblPr/>
+      <w:tcPr>
+        <w:tcBorders>
+          <w:right w:val="nil"/>
+        </w:tcBorders>
+        <w:shd w:val="clear" w:color="auto" w:fill="FFFFFF" w:themeFill="background1"/>
+      </w:tcPr>
+    </w:tblStylePr>
+    <w:tblStylePr w:type="lastCol">
+      <w:rPr>
+        <w:b/>
+        <w:bCs/>
+      </w:rPr>
+      <w:tblPr/>
+      <w:tcPr>
+        <w:tcBorders>
+          <w:left w:val="nil"/>
+        </w:tcBorders>
+        <w:shd w:val="clear" w:color="auto" w:fill="FFFFFF" w:themeFill="background1"/>
+      </w:tcPr>
+    </w:tblStylePr>
+    <w:tblStylePr w:type="band1Vert">
+      <w:tblPr/>
+      <w:tcPr>
+        <w:tcBorders>
+          <w:left w:val="single" w:sz="4" w:space="0" w:color="000000" w:themeColor="text1"/>
+          <w:right w:val="single" w:sz="4" w:space="0" w:color="000000" w:themeColor="text1"/>
+        </w:tcBorders>
+      </w:tcPr>
+    </w:tblStylePr>
+    <w:tblStylePr w:type="band1Horz">
+      <w:tblPr/>
+      <w:tcPr>
+        <w:tcBorders>
+          <w:top w:val="single" w:sz="4" w:space="0" w:color="000000" w:themeColor="text1"/>
+          <w:bottom w:val="single" w:sz="4" w:space="0" w:color="000000" w:themeColor="text1"/>
+          <w:insideH w:val="nil"/>
+        </w:tcBorders>
+      </w:tcPr>
+    </w:tblStylePr>
+    <w:tblStylePr w:type="neCell">
+      <w:tblPr/>
+      <w:tcPr>
+        <w:tcBorders>
+          <w:left w:val="nil"/>
+          <w:bottom w:val="nil"/>
+        </w:tcBorders>
+      </w:tcPr>
+    </w:tblStylePr>
+    <w:tblStylePr w:type="nwCell">
+      <w:tblPr/>
+      <w:tcPr>
+        <w:tcBorders>
+          <w:bottom w:val="nil"/>
+          <w:right w:val="nil"/>
+        </w:tcBorders>
+      </w:tcPr>
+    </w:tblStylePr>
+    <w:tblStylePr w:type="seCell">
+      <w:tblPr/>
+      <w:tcPr>
+        <w:tcBorders>
+          <w:top w:val="double" w:sz="4" w:space="0" w:color="000000" w:themeColor="text1"/>
+          <w:left w:val="nil"/>
+        </w:tcBorders>
+      </w:tcPr>
+    </w:tblStylePr>
+    <w:tblStylePr w:type="swCell">
+      <w:tblPr/>
+      <w:tcPr>
+        <w:tcBorders>
+          <w:top w:val="double" w:sz="4" w:space="0" w:color="000000" w:themeColor="text1"/>
+          <w:right w:val="nil"/>
+        </w:tcBorders>
+      </w:tcPr>
+    </w:tblStylePr>
+  </w:style>
+  <w:style w:type="table" w:styleId="ListTable4-Accent5">
+    <w:name w:val="List Table 4 Accent 5"/>
+    <w:basedOn w:val="TableNormal"/>
+    <w:uiPriority w:val="49"/>
+    <w:rsid w:val="002211DE"/>
+    <w:pPr>
+      <w:spacing w:after="0" w:line="240" w:lineRule="auto"/>
+    </w:pPr>
+    <w:tblPr>
+      <w:tblStyleRowBandSize w:val="1"/>
+      <w:tblStyleColBandSize w:val="1"/>
+      <w:tblBorders>
+        <w:top w:val="single" w:sz="4" w:space="0" w:color="9CC2E5" w:themeColor="accent5" w:themeTint="99"/>
+        <w:left w:val="single" w:sz="4" w:space="0" w:color="9CC2E5" w:themeColor="accent5" w:themeTint="99"/>
+        <w:bottom w:val="single" w:sz="4" w:space="0" w:color="9CC2E5" w:themeColor="accent5" w:themeTint="99"/>
+        <w:right w:val="single" w:sz="4" w:space="0" w:color="9CC2E5" w:themeColor="accent5" w:themeTint="99"/>
+        <w:insideH w:val="single" w:sz="4" w:space="0" w:color="9CC2E5" w:themeColor="accent5" w:themeTint="99"/>
+      </w:tblBorders>
+    </w:tblPr>
+    <w:tblStylePr w:type="firstRow">
+      <w:rPr>
+        <w:b/>
+        <w:bCs/>
+        <w:color w:val="FFFFFF" w:themeColor="background1"/>
+      </w:rPr>
+      <w:tblPr/>
+      <w:tcPr>
+        <w:tcBorders>
+          <w:top w:val="single" w:sz="4" w:space="0" w:color="5B9BD5" w:themeColor="accent5"/>
+          <w:left w:val="single" w:sz="4" w:space="0" w:color="5B9BD5" w:themeColor="accent5"/>
+          <w:bottom w:val="single" w:sz="4" w:space="0" w:color="5B9BD5" w:themeColor="accent5"/>
+          <w:right w:val="single" w:sz="4" w:space="0" w:color="5B9BD5" w:themeColor="accent5"/>
+          <w:insideH w:val="nil"/>
+        </w:tcBorders>
+        <w:shd w:val="clear" w:color="auto" w:fill="5B9BD5" w:themeFill="accent5"/>
+      </w:tcPr>
+    </w:tblStylePr>
+    <w:tblStylePr w:type="lastRow">
+      <w:rPr>
+        <w:b/>
+        <w:bCs/>
+      </w:rPr>
+      <w:tblPr/>
+      <w:tcPr>
+        <w:tcBorders>
+          <w:top w:val="double" w:sz="4" w:space="0" w:color="9CC2E5" w:themeColor="accent5" w:themeTint="99"/>
+        </w:tcBorders>
+      </w:tcPr>
+    </w:tblStylePr>
+    <w:tblStylePr w:type="firstCol">
+      <w:rPr>
+        <w:b/>
+        <w:bCs/>
+      </w:rPr>
+    </w:tblStylePr>
+    <w:tblStylePr w:type="lastCol">
+      <w:rPr>
+        <w:b/>
+        <w:bCs/>
+      </w:rPr>
+    </w:tblStylePr>
+    <w:tblStylePr w:type="band1Vert">
+      <w:tblPr/>
+      <w:tcPr>
+        <w:shd w:val="clear" w:color="auto" w:fill="DEEAF6" w:themeFill="accent5" w:themeFillTint="33"/>
+      </w:tcPr>
+    </w:tblStylePr>
+    <w:tblStylePr w:type="band1Horz">
+      <w:tblPr/>
+      <w:tcPr>
+        <w:shd w:val="clear" w:color="auto" w:fill="DEEAF6" w:themeFill="accent5" w:themeFillTint="33"/>
+      </w:tcPr>
+    </w:tblStylePr>
+  </w:style>
+  <w:style w:type="table" w:styleId="GridTable1Light-Accent1">
+    <w:name w:val="Grid Table 1 Light Accent 1"/>
+    <w:basedOn w:val="TableNormal"/>
+    <w:uiPriority w:val="46"/>
+    <w:rsid w:val="00A84127"/>
+    <w:pPr>
+      <w:spacing w:after="0" w:line="240" w:lineRule="auto"/>
+    </w:pPr>
+    <w:rPr>
+      <w:rFonts w:eastAsiaTheme="minorEastAsia"/>
+      <w:sz w:val="24"/>
+      <w:szCs w:val="24"/>
+    </w:rPr>
+    <w:tblPr>
+      <w:tblStyleRowBandSize w:val="1"/>
+      <w:tblStyleColBandSize w:val="1"/>
+      <w:tblBorders>
+        <w:top w:val="single" w:sz="4" w:space="0" w:color="B4C6E7" w:themeColor="accent1" w:themeTint="66"/>
+        <w:left w:val="single" w:sz="4" w:space="0" w:color="B4C6E7" w:themeColor="accent1" w:themeTint="66"/>
+        <w:bottom w:val="single" w:sz="4" w:space="0" w:color="B4C6E7" w:themeColor="accent1" w:themeTint="66"/>
+        <w:right w:val="single" w:sz="4" w:space="0" w:color="B4C6E7" w:themeColor="accent1" w:themeTint="66"/>
+        <w:insideH w:val="single" w:sz="4" w:space="0" w:color="B4C6E7" w:themeColor="accent1" w:themeTint="66"/>
+        <w:insideV w:val="single" w:sz="4" w:space="0" w:color="B4C6E7" w:themeColor="accent1" w:themeTint="66"/>
+      </w:tblBorders>
+    </w:tblPr>
+    <w:tblStylePr w:type="firstRow">
+      <w:rPr>
+        <w:b/>
+        <w:bCs/>
+      </w:rPr>
+      <w:tblPr/>
+      <w:tcPr>
+        <w:tcBorders>
+          <w:bottom w:val="single" w:sz="12" w:space="0" w:color="8EAADB" w:themeColor="accent1" w:themeTint="99"/>
+        </w:tcBorders>
+      </w:tcPr>
+    </w:tblStylePr>
+    <w:tblStylePr w:type="lastRow">
+      <w:rPr>
+        <w:b/>
+        <w:bCs/>
+      </w:rPr>
+      <w:tblPr/>
+      <w:tcPr>
+        <w:tcBorders>
+          <w:top w:val="double" w:sz="2" w:space="0" w:color="8EAADB" w:themeColor="accent1" w:themeTint="99"/>
+        </w:tcBorders>
+      </w:tcPr>
+    </w:tblStylePr>
+    <w:tblStylePr w:type="firstCol">
+      <w:rPr>
+        <w:b/>
+        <w:bCs/>
+      </w:rPr>
+    </w:tblStylePr>
+    <w:tblStylePr w:type="lastCol">
+      <w:rPr>
+        <w:b/>
+        <w:bCs/>
+      </w:rPr>
+    </w:tblStylePr>
+  </w:style>
+  <w:style w:type="character" w:customStyle="1" w:styleId="tgc">
+    <w:name w:val="_tgc"/>
+    <w:basedOn w:val="DefaultParagraphFont"/>
+    <w:rsid w:val="00A84127"/>
   </w:style>
 </w:styles>
 </file>

</xml_diff>